<commit_message>
Updated design specification for the final system.
Updated tasker login and tasker editor, to reflect changes made to the
design and final system
</commit_message>
<xml_diff>
--- a/docs/Design-Specification/SE_16_DS_01.docx
+++ b/docs/Design-Specification/SE_16_DS_01.docx
@@ -12,8 +12,6 @@
       </w:sdtPr>
       <w:sdtEndPr/>
       <w:sdtContent>
-        <w:bookmarkStart w:id="0" w:name="_GoBack" w:displacedByCustomXml="prev"/>
-        <w:bookmarkEnd w:id="0" w:displacedByCustomXml="prev"/>
         <w:p>
           <w:r>
             <w:rPr>
@@ -662,19 +660,8 @@
                         <w:szCs w:val="24"/>
                         <w:lang w:val="en-GB"/>
                       </w:rPr>
-                      <w:t xml:space="preserve">Jones, Archie Strange, Greg Sharpe, Rhodri Pearce, Emil </w:t>
+                      <w:t>Jones, Archie Strange, Greg Sharpe, Rhodri Pearce, Emil Ramsdal</w:t>
                     </w:r>
-                    <w:proofErr w:type="spellStart"/>
-                    <w:r>
-                      <w:rPr>
-                        <w:color w:val="2E74B5" w:themeColor="accent1" w:themeShade="BF"/>
-                        <w:sz w:val="24"/>
-                        <w:szCs w:val="24"/>
-                        <w:lang w:val="en-GB"/>
-                      </w:rPr>
-                      <w:t>Ramsdal</w:t>
-                    </w:r>
-                    <w:proofErr w:type="spellEnd"/>
                     <w:r>
                       <w:rPr>
                         <w:color w:val="2E74B5" w:themeColor="accent1" w:themeShade="BF"/>
@@ -3903,24 +3890,24 @@
               <w:numId w:val="24"/>
             </w:numPr>
           </w:pPr>
-          <w:bookmarkStart w:id="1" w:name="_Toc433896318"/>
-          <w:bookmarkStart w:id="2" w:name="_Toc433896341"/>
-          <w:bookmarkStart w:id="3" w:name="_Toc433896363"/>
-          <w:bookmarkStart w:id="4" w:name="_Toc436321126"/>
+          <w:bookmarkStart w:id="0" w:name="_Toc433896318"/>
+          <w:bookmarkStart w:id="1" w:name="_Toc433896341"/>
+          <w:bookmarkStart w:id="2" w:name="_Toc433896363"/>
+          <w:bookmarkStart w:id="3" w:name="_Toc436321126"/>
           <w:r>
             <w:lastRenderedPageBreak/>
             <w:t>Introduction</w:t>
           </w:r>
+          <w:bookmarkEnd w:id="0"/>
           <w:bookmarkEnd w:id="1"/>
           <w:bookmarkEnd w:id="2"/>
           <w:bookmarkEnd w:id="3"/>
-          <w:bookmarkEnd w:id="4"/>
           <w:r>
             <w:t xml:space="preserve"> </w:t>
           </w:r>
-          <w:bookmarkStart w:id="5" w:name="_Toc433896319"/>
-          <w:bookmarkStart w:id="6" w:name="_Toc433896342"/>
-          <w:bookmarkStart w:id="7" w:name="_Toc433896364"/>
+          <w:bookmarkStart w:id="4" w:name="_Toc433896319"/>
+          <w:bookmarkStart w:id="5" w:name="_Toc433896342"/>
+          <w:bookmarkStart w:id="6" w:name="_Toc433896364"/>
         </w:p>
         <w:p>
           <w:pPr>
@@ -3931,17 +3918,17 @@
             </w:numPr>
             <w:ind w:firstLine="720"/>
           </w:pPr>
-          <w:bookmarkStart w:id="8" w:name="_Toc436321127"/>
+          <w:bookmarkStart w:id="7" w:name="_Toc436321127"/>
           <w:r>
             <w:t xml:space="preserve">1.1 </w:t>
           </w:r>
           <w:r>
             <w:t>Purpose of this document</w:t>
           </w:r>
+          <w:bookmarkEnd w:id="4"/>
           <w:bookmarkEnd w:id="5"/>
           <w:bookmarkEnd w:id="6"/>
           <w:bookmarkEnd w:id="7"/>
-          <w:bookmarkEnd w:id="8"/>
           <w:r>
             <w:t xml:space="preserve"> </w:t>
           </w:r>
@@ -3968,20 +3955,20 @@
             </w:numPr>
             <w:ind w:left="720"/>
           </w:pPr>
-          <w:bookmarkStart w:id="9" w:name="_Toc433896320"/>
-          <w:bookmarkStart w:id="10" w:name="_Toc433896343"/>
-          <w:bookmarkStart w:id="11" w:name="_Toc433896365"/>
-          <w:bookmarkStart w:id="12" w:name="_Toc436321128"/>
+          <w:bookmarkStart w:id="8" w:name="_Toc433896320"/>
+          <w:bookmarkStart w:id="9" w:name="_Toc433896343"/>
+          <w:bookmarkStart w:id="10" w:name="_Toc433896365"/>
+          <w:bookmarkStart w:id="11" w:name="_Toc436321128"/>
           <w:r>
             <w:t xml:space="preserve">1.2 </w:t>
           </w:r>
           <w:r>
             <w:t>Scope</w:t>
           </w:r>
+          <w:bookmarkEnd w:id="8"/>
           <w:bookmarkEnd w:id="9"/>
           <w:bookmarkEnd w:id="10"/>
           <w:bookmarkEnd w:id="11"/>
-          <w:bookmarkEnd w:id="12"/>
           <w:r>
             <w:t xml:space="preserve"> </w:t>
           </w:r>
@@ -4014,20 +4001,20 @@
             </w:numPr>
             <w:ind w:firstLine="720"/>
           </w:pPr>
-          <w:bookmarkStart w:id="13" w:name="_Toc433896321"/>
-          <w:bookmarkStart w:id="14" w:name="_Toc433896344"/>
-          <w:bookmarkStart w:id="15" w:name="_Toc433896366"/>
-          <w:bookmarkStart w:id="16" w:name="_Toc436321129"/>
+          <w:bookmarkStart w:id="12" w:name="_Toc433896321"/>
+          <w:bookmarkStart w:id="13" w:name="_Toc433896344"/>
+          <w:bookmarkStart w:id="14" w:name="_Toc433896366"/>
+          <w:bookmarkStart w:id="15" w:name="_Toc436321129"/>
           <w:r>
             <w:t xml:space="preserve">1.3 </w:t>
           </w:r>
           <w:r>
             <w:t>Objectives</w:t>
           </w:r>
+          <w:bookmarkEnd w:id="12"/>
           <w:bookmarkEnd w:id="13"/>
           <w:bookmarkEnd w:id="14"/>
           <w:bookmarkEnd w:id="15"/>
-          <w:bookmarkEnd w:id="16"/>
           <w:r>
             <w:t xml:space="preserve"> </w:t>
           </w:r>
@@ -4044,9 +4031,9 @@
             </w:rPr>
             <w:t>The objective of this document is to provide a framework design that will be used throughout the entire project. It will ensure that the applications have the all the functionality requirements set out by the client. It will also be crucial during the implementation phase as it shows how everything should work and it will be used as a plan.</w:t>
           </w:r>
-          <w:bookmarkStart w:id="17" w:name="_Toc433896322"/>
-          <w:bookmarkStart w:id="18" w:name="_Toc433896345"/>
-          <w:bookmarkStart w:id="19" w:name="_Toc433896367"/>
+          <w:bookmarkStart w:id="16" w:name="_Toc433896322"/>
+          <w:bookmarkStart w:id="17" w:name="_Toc433896345"/>
+          <w:bookmarkStart w:id="18" w:name="_Toc433896367"/>
         </w:p>
         <w:p>
           <w:pPr>
@@ -4059,17 +4046,17 @@
               <w:sz w:val="24"/>
             </w:rPr>
           </w:pPr>
-          <w:bookmarkStart w:id="20" w:name="_Toc436321130"/>
+          <w:bookmarkStart w:id="19" w:name="_Toc436321130"/>
           <w:r>
             <w:t xml:space="preserve">2.0    </w:t>
           </w:r>
           <w:r>
             <w:t>Deployment Description</w:t>
           </w:r>
+          <w:bookmarkEnd w:id="16"/>
           <w:bookmarkEnd w:id="17"/>
           <w:bookmarkEnd w:id="18"/>
           <w:bookmarkEnd w:id="19"/>
-          <w:bookmarkEnd w:id="20"/>
           <w:r>
             <w:t xml:space="preserve"> </w:t>
           </w:r>
@@ -4083,23 +4070,23 @@
             </w:numPr>
             <w:ind w:firstLine="720"/>
           </w:pPr>
-          <w:bookmarkStart w:id="21" w:name="_Toc433896323"/>
-          <w:bookmarkStart w:id="22" w:name="_Toc433896346"/>
-          <w:bookmarkStart w:id="23" w:name="_Toc433896368"/>
-          <w:bookmarkStart w:id="24" w:name="_Toc436321131"/>
+          <w:bookmarkStart w:id="20" w:name="_Toc433896323"/>
+          <w:bookmarkStart w:id="21" w:name="_Toc433896346"/>
+          <w:bookmarkStart w:id="22" w:name="_Toc433896368"/>
+          <w:bookmarkStart w:id="23" w:name="_Toc436321131"/>
           <w:r>
             <w:t xml:space="preserve">2.1 </w:t>
           </w:r>
           <w:r>
             <w:t>Applications in the syste</w:t>
           </w:r>
+          <w:bookmarkEnd w:id="20"/>
           <w:bookmarkEnd w:id="21"/>
           <w:bookmarkEnd w:id="22"/>
-          <w:bookmarkEnd w:id="23"/>
           <w:r>
             <w:t>m</w:t>
           </w:r>
-          <w:bookmarkEnd w:id="24"/>
+          <w:bookmarkEnd w:id="23"/>
         </w:p>
         <w:p>
           <w:r>
@@ -4245,12 +4232,12 @@
         </w:numPr>
         <w:ind w:left="720"/>
       </w:pPr>
-      <w:bookmarkStart w:id="25" w:name="_Toc436321132"/>
+      <w:bookmarkStart w:id="24" w:name="_Toc436321132"/>
       <w:r>
         <w:lastRenderedPageBreak/>
         <w:t>2.2 Applications Interactions</w:t>
       </w:r>
-      <w:bookmarkEnd w:id="25"/>
+      <w:bookmarkEnd w:id="24"/>
       <w:r>
         <w:t xml:space="preserve"> </w:t>
       </w:r>
@@ -4537,9 +4524,9 @@
           <w:szCs w:val="22"/>
         </w:rPr>
       </w:pPr>
-      <w:bookmarkStart w:id="26" w:name="_Toc433896325"/>
-      <w:bookmarkStart w:id="27" w:name="_Toc433896348"/>
-      <w:bookmarkStart w:id="28" w:name="_Toc433896370"/>
+      <w:bookmarkStart w:id="25" w:name="_Toc433896325"/>
+      <w:bookmarkStart w:id="26" w:name="_Toc433896348"/>
+      <w:bookmarkStart w:id="27" w:name="_Toc433896370"/>
     </w:p>
     <w:p/>
     <w:p>
@@ -4554,12 +4541,12 @@
           <w:szCs w:val="32"/>
         </w:rPr>
       </w:pPr>
-      <w:bookmarkStart w:id="29" w:name="_Toc433896326"/>
-      <w:bookmarkStart w:id="30" w:name="_Toc433896349"/>
-      <w:bookmarkStart w:id="31" w:name="_Toc433896371"/>
+      <w:bookmarkStart w:id="28" w:name="_Toc433896326"/>
+      <w:bookmarkStart w:id="29" w:name="_Toc433896349"/>
+      <w:bookmarkStart w:id="30" w:name="_Toc433896371"/>
+      <w:bookmarkEnd w:id="25"/>
       <w:bookmarkEnd w:id="26"/>
       <w:bookmarkEnd w:id="27"/>
-      <w:bookmarkEnd w:id="28"/>
     </w:p>
     <w:p/>
     <w:p/>
@@ -4574,7 +4561,7 @@
           <w:numId w:val="0"/>
         </w:numPr>
       </w:pPr>
-      <w:bookmarkStart w:id="32" w:name="_Toc436321133"/>
+      <w:bookmarkStart w:id="31" w:name="_Toc436321133"/>
       <w:r>
         <w:lastRenderedPageBreak/>
         <w:t>3.0</w:t>
@@ -4588,7 +4575,7 @@
       <w:r>
         <w:t>Interaction Design</w:t>
       </w:r>
-      <w:bookmarkEnd w:id="32"/>
+      <w:bookmarkEnd w:id="31"/>
     </w:p>
     <w:p>
       <w:pPr>
@@ -4599,7 +4586,7 @@
         </w:numPr>
         <w:ind w:firstLine="720"/>
       </w:pPr>
-      <w:bookmarkStart w:id="33" w:name="_Toc436321134"/>
+      <w:bookmarkStart w:id="32" w:name="_Toc436321134"/>
       <w:r>
         <w:t>3</w:t>
       </w:r>
@@ -4609,10 +4596,10 @@
       <w:r>
         <w:t>Use Case Diagrams</w:t>
       </w:r>
+      <w:bookmarkEnd w:id="28"/>
       <w:bookmarkEnd w:id="29"/>
       <w:bookmarkEnd w:id="30"/>
-      <w:bookmarkEnd w:id="31"/>
-      <w:bookmarkEnd w:id="33"/>
+      <w:bookmarkEnd w:id="32"/>
       <w:r>
         <w:t xml:space="preserve"> </w:t>
       </w:r>
@@ -5137,9 +5124,9 @@
           <w:szCs w:val="22"/>
         </w:rPr>
       </w:pPr>
-      <w:bookmarkStart w:id="34" w:name="_Toc433896327"/>
-      <w:bookmarkStart w:id="35" w:name="_Toc433896350"/>
-      <w:bookmarkStart w:id="36" w:name="_Toc433896372"/>
+      <w:bookmarkStart w:id="33" w:name="_Toc433896327"/>
+      <w:bookmarkStart w:id="34" w:name="_Toc433896350"/>
+      <w:bookmarkStart w:id="35" w:name="_Toc433896372"/>
     </w:p>
     <w:p>
       <w:pPr>
@@ -5149,17 +5136,17 @@
           <w:numId w:val="0"/>
         </w:numPr>
       </w:pPr>
-      <w:bookmarkStart w:id="37" w:name="_Toc436321135"/>
+      <w:bookmarkStart w:id="36" w:name="_Toc436321135"/>
       <w:r>
         <w:t xml:space="preserve">3.2 </w:t>
       </w:r>
       <w:r>
         <w:t>User Interface Design</w:t>
       </w:r>
+      <w:bookmarkEnd w:id="33"/>
       <w:bookmarkEnd w:id="34"/>
       <w:bookmarkEnd w:id="35"/>
       <w:bookmarkEnd w:id="36"/>
-      <w:bookmarkEnd w:id="37"/>
     </w:p>
     <w:p>
       <w:pPr>
@@ -6092,20 +6079,20 @@
         </w:numPr>
         <w:ind w:firstLine="720"/>
       </w:pPr>
-      <w:bookmarkStart w:id="38" w:name="_Toc433896328"/>
-      <w:bookmarkStart w:id="39" w:name="_Toc433896351"/>
-      <w:bookmarkStart w:id="40" w:name="_Toc433896373"/>
-      <w:bookmarkStart w:id="41" w:name="_Toc436321136"/>
+      <w:bookmarkStart w:id="37" w:name="_Toc433896328"/>
+      <w:bookmarkStart w:id="38" w:name="_Toc433896351"/>
+      <w:bookmarkStart w:id="39" w:name="_Toc433896373"/>
+      <w:bookmarkStart w:id="40" w:name="_Toc436321136"/>
       <w:r>
         <w:t xml:space="preserve">3.2.1 </w:t>
       </w:r>
       <w:r>
         <w:t>Template</w:t>
       </w:r>
+      <w:bookmarkEnd w:id="37"/>
       <w:bookmarkEnd w:id="38"/>
       <w:bookmarkEnd w:id="39"/>
       <w:bookmarkEnd w:id="40"/>
-      <w:bookmarkEnd w:id="41"/>
     </w:p>
     <w:p>
       <w:r>
@@ -6133,20 +6120,20 @@
         </w:numPr>
         <w:ind w:firstLine="720"/>
       </w:pPr>
-      <w:bookmarkStart w:id="42" w:name="_Toc433896329"/>
-      <w:bookmarkStart w:id="43" w:name="_Toc433896352"/>
-      <w:bookmarkStart w:id="44" w:name="_Toc433896374"/>
-      <w:bookmarkStart w:id="45" w:name="_Toc436321137"/>
+      <w:bookmarkStart w:id="41" w:name="_Toc433896329"/>
+      <w:bookmarkStart w:id="42" w:name="_Toc433896352"/>
+      <w:bookmarkStart w:id="43" w:name="_Toc433896374"/>
+      <w:bookmarkStart w:id="44" w:name="_Toc436321137"/>
       <w:r>
         <w:t xml:space="preserve">3.2.2 </w:t>
       </w:r>
       <w:r>
         <w:t>Home Page</w:t>
       </w:r>
+      <w:bookmarkEnd w:id="41"/>
       <w:bookmarkEnd w:id="42"/>
       <w:bookmarkEnd w:id="43"/>
       <w:bookmarkEnd w:id="44"/>
-      <w:bookmarkEnd w:id="45"/>
       <w:r>
         <w:t xml:space="preserve"> </w:t>
       </w:r>
@@ -6250,10 +6237,10 @@
         </w:numPr>
         <w:ind w:firstLine="720"/>
       </w:pPr>
-      <w:bookmarkStart w:id="46" w:name="_Toc433896330"/>
-      <w:bookmarkStart w:id="47" w:name="_Toc433896353"/>
-      <w:bookmarkStart w:id="48" w:name="_Toc433896375"/>
-      <w:bookmarkStart w:id="49" w:name="_Toc436321138"/>
+      <w:bookmarkStart w:id="45" w:name="_Toc433896330"/>
+      <w:bookmarkStart w:id="46" w:name="_Toc433896353"/>
+      <w:bookmarkStart w:id="47" w:name="_Toc433896375"/>
+      <w:bookmarkStart w:id="48" w:name="_Toc436321138"/>
       <w:r>
         <w:lastRenderedPageBreak/>
         <w:t xml:space="preserve">3.2.3 </w:t>
@@ -6261,10 +6248,10 @@
       <w:r>
         <w:t>Members Page</w:t>
       </w:r>
+      <w:bookmarkEnd w:id="45"/>
       <w:bookmarkEnd w:id="46"/>
       <w:bookmarkEnd w:id="47"/>
       <w:bookmarkEnd w:id="48"/>
-      <w:bookmarkEnd w:id="49"/>
     </w:p>
     <w:p>
       <w:r>
@@ -6362,10 +6349,10 @@
         </w:numPr>
         <w:ind w:left="60" w:firstLine="660"/>
       </w:pPr>
-      <w:bookmarkStart w:id="50" w:name="_Toc433896331"/>
-      <w:bookmarkStart w:id="51" w:name="_Toc433896354"/>
-      <w:bookmarkStart w:id="52" w:name="_Toc433896376"/>
-      <w:bookmarkStart w:id="53" w:name="_Toc436321139"/>
+      <w:bookmarkStart w:id="49" w:name="_Toc433896331"/>
+      <w:bookmarkStart w:id="50" w:name="_Toc433896354"/>
+      <w:bookmarkStart w:id="51" w:name="_Toc433896376"/>
+      <w:bookmarkStart w:id="52" w:name="_Toc436321139"/>
       <w:r>
         <w:lastRenderedPageBreak/>
         <w:t xml:space="preserve">3.2.4 </w:t>
@@ -6373,10 +6360,10 @@
       <w:r>
         <w:t>Members Information Page</w:t>
       </w:r>
+      <w:bookmarkEnd w:id="49"/>
       <w:bookmarkEnd w:id="50"/>
       <w:bookmarkEnd w:id="51"/>
       <w:bookmarkEnd w:id="52"/>
-      <w:bookmarkEnd w:id="53"/>
     </w:p>
     <w:p>
       <w:r>
@@ -6463,10 +6450,10 @@
         </w:numPr>
         <w:ind w:firstLine="720"/>
       </w:pPr>
-      <w:bookmarkStart w:id="54" w:name="_Toc433896332"/>
-      <w:bookmarkStart w:id="55" w:name="_Toc433896355"/>
-      <w:bookmarkStart w:id="56" w:name="_Toc433896377"/>
-      <w:bookmarkStart w:id="57" w:name="_Toc436321140"/>
+      <w:bookmarkStart w:id="53" w:name="_Toc433896332"/>
+      <w:bookmarkStart w:id="54" w:name="_Toc433896355"/>
+      <w:bookmarkStart w:id="55" w:name="_Toc433896377"/>
+      <w:bookmarkStart w:id="56" w:name="_Toc436321140"/>
       <w:r>
         <w:lastRenderedPageBreak/>
         <w:t xml:space="preserve">3.2.5 </w:t>
@@ -6474,10 +6461,10 @@
       <w:r>
         <w:t>Edit Members Information Page</w:t>
       </w:r>
+      <w:bookmarkEnd w:id="53"/>
       <w:bookmarkEnd w:id="54"/>
       <w:bookmarkEnd w:id="55"/>
       <w:bookmarkEnd w:id="56"/>
-      <w:bookmarkEnd w:id="57"/>
     </w:p>
     <w:p>
       <w:r>
@@ -6567,10 +6554,10 @@
         </w:numPr>
         <w:ind w:firstLine="720"/>
       </w:pPr>
-      <w:bookmarkStart w:id="58" w:name="_Toc433896333"/>
-      <w:bookmarkStart w:id="59" w:name="_Toc433896356"/>
-      <w:bookmarkStart w:id="60" w:name="_Toc433896378"/>
-      <w:bookmarkStart w:id="61" w:name="_Toc436321141"/>
+      <w:bookmarkStart w:id="57" w:name="_Toc433896333"/>
+      <w:bookmarkStart w:id="58" w:name="_Toc433896356"/>
+      <w:bookmarkStart w:id="59" w:name="_Toc433896378"/>
+      <w:bookmarkStart w:id="60" w:name="_Toc436321141"/>
       <w:r>
         <w:lastRenderedPageBreak/>
         <w:t xml:space="preserve">3.2.6 </w:t>
@@ -6578,10 +6565,10 @@
       <w:r>
         <w:t>Create Task Page</w:t>
       </w:r>
+      <w:bookmarkEnd w:id="57"/>
       <w:bookmarkEnd w:id="58"/>
       <w:bookmarkEnd w:id="59"/>
       <w:bookmarkEnd w:id="60"/>
-      <w:bookmarkEnd w:id="61"/>
     </w:p>
     <w:p>
       <w:r>
@@ -6673,10 +6660,10 @@
         </w:numPr>
         <w:ind w:firstLine="720"/>
       </w:pPr>
-      <w:bookmarkStart w:id="62" w:name="_Toc433896334"/>
-      <w:bookmarkStart w:id="63" w:name="_Toc433896357"/>
-      <w:bookmarkStart w:id="64" w:name="_Toc433896379"/>
-      <w:bookmarkStart w:id="65" w:name="_Toc436321142"/>
+      <w:bookmarkStart w:id="61" w:name="_Toc433896334"/>
+      <w:bookmarkStart w:id="62" w:name="_Toc433896357"/>
+      <w:bookmarkStart w:id="63" w:name="_Toc433896379"/>
+      <w:bookmarkStart w:id="64" w:name="_Toc436321142"/>
       <w:r>
         <w:lastRenderedPageBreak/>
         <w:t xml:space="preserve">3.2.7 </w:t>
@@ -6684,10 +6671,10 @@
       <w:r>
         <w:t>View Tasks Page</w:t>
       </w:r>
+      <w:bookmarkEnd w:id="61"/>
       <w:bookmarkEnd w:id="62"/>
       <w:bookmarkEnd w:id="63"/>
       <w:bookmarkEnd w:id="64"/>
-      <w:bookmarkEnd w:id="65"/>
     </w:p>
     <w:p>
       <w:r>
@@ -6770,10 +6757,10 @@
         </w:numPr>
         <w:ind w:firstLine="720"/>
       </w:pPr>
-      <w:bookmarkStart w:id="66" w:name="_Toc433896335"/>
-      <w:bookmarkStart w:id="67" w:name="_Toc433896358"/>
-      <w:bookmarkStart w:id="68" w:name="_Toc433896380"/>
-      <w:bookmarkStart w:id="69" w:name="_Toc436321143"/>
+      <w:bookmarkStart w:id="65" w:name="_Toc433896335"/>
+      <w:bookmarkStart w:id="66" w:name="_Toc433896358"/>
+      <w:bookmarkStart w:id="67" w:name="_Toc433896380"/>
+      <w:bookmarkStart w:id="68" w:name="_Toc436321143"/>
       <w:r>
         <w:lastRenderedPageBreak/>
         <w:t xml:space="preserve">3.2.8 </w:t>
@@ -6781,10 +6768,10 @@
       <w:r>
         <w:t>View Task Page</w:t>
       </w:r>
+      <w:bookmarkEnd w:id="65"/>
       <w:bookmarkEnd w:id="66"/>
       <w:bookmarkEnd w:id="67"/>
       <w:bookmarkEnd w:id="68"/>
-      <w:bookmarkEnd w:id="69"/>
     </w:p>
     <w:p>
       <w:r>
@@ -6877,10 +6864,10 @@
         </w:numPr>
         <w:ind w:firstLine="720"/>
       </w:pPr>
-      <w:bookmarkStart w:id="70" w:name="_Toc433896336"/>
-      <w:bookmarkStart w:id="71" w:name="_Toc433896359"/>
-      <w:bookmarkStart w:id="72" w:name="_Toc433896381"/>
-      <w:bookmarkStart w:id="73" w:name="_Toc436321144"/>
+      <w:bookmarkStart w:id="69" w:name="_Toc433896336"/>
+      <w:bookmarkStart w:id="70" w:name="_Toc433896359"/>
+      <w:bookmarkStart w:id="71" w:name="_Toc433896381"/>
+      <w:bookmarkStart w:id="72" w:name="_Toc436321144"/>
       <w:r>
         <w:lastRenderedPageBreak/>
         <w:t xml:space="preserve">3.2.9 </w:t>
@@ -6888,10 +6875,10 @@
       <w:r>
         <w:t>Edit Task Page</w:t>
       </w:r>
+      <w:bookmarkEnd w:id="69"/>
       <w:bookmarkEnd w:id="70"/>
       <w:bookmarkEnd w:id="71"/>
       <w:bookmarkEnd w:id="72"/>
-      <w:bookmarkEnd w:id="73"/>
     </w:p>
     <w:p>
       <w:r>
@@ -7468,20 +7455,20 @@
         </w:numPr>
         <w:ind w:firstLine="720"/>
       </w:pPr>
-      <w:bookmarkStart w:id="74" w:name="_Toc433896337"/>
-      <w:bookmarkStart w:id="75" w:name="_Toc433896360"/>
-      <w:bookmarkStart w:id="76" w:name="_Toc433896382"/>
-      <w:bookmarkStart w:id="77" w:name="_Toc436321145"/>
+      <w:bookmarkStart w:id="73" w:name="_Toc433896337"/>
+      <w:bookmarkStart w:id="74" w:name="_Toc433896360"/>
+      <w:bookmarkStart w:id="75" w:name="_Toc433896382"/>
+      <w:bookmarkStart w:id="76" w:name="_Toc436321145"/>
       <w:r>
         <w:t xml:space="preserve">3.2.10 </w:t>
       </w:r>
       <w:r>
         <w:t>Login page</w:t>
       </w:r>
+      <w:bookmarkEnd w:id="73"/>
       <w:bookmarkEnd w:id="74"/>
       <w:bookmarkEnd w:id="75"/>
       <w:bookmarkEnd w:id="76"/>
-      <w:bookmarkEnd w:id="77"/>
     </w:p>
     <w:p>
       <w:r>
@@ -7561,10 +7548,10 @@
         </w:numPr>
         <w:ind w:firstLine="720"/>
       </w:pPr>
-      <w:bookmarkStart w:id="78" w:name="_Toc433896338"/>
-      <w:bookmarkStart w:id="79" w:name="_Toc433896361"/>
-      <w:bookmarkStart w:id="80" w:name="_Toc433896383"/>
-      <w:bookmarkStart w:id="81" w:name="_Toc436321146"/>
+      <w:bookmarkStart w:id="77" w:name="_Toc433896338"/>
+      <w:bookmarkStart w:id="78" w:name="_Toc433896361"/>
+      <w:bookmarkStart w:id="79" w:name="_Toc433896383"/>
+      <w:bookmarkStart w:id="80" w:name="_Toc436321146"/>
       <w:r>
         <w:lastRenderedPageBreak/>
         <w:t xml:space="preserve">3.2.11 </w:t>
@@ -7572,85 +7559,22 @@
       <w:r>
         <w:t>User Application</w:t>
       </w:r>
+      <w:bookmarkEnd w:id="77"/>
       <w:bookmarkEnd w:id="78"/>
       <w:bookmarkEnd w:id="79"/>
       <w:bookmarkEnd w:id="80"/>
-      <w:bookmarkEnd w:id="81"/>
-    </w:p>
-    <w:p>
-      <w:r>
-        <w:t xml:space="preserve">The user application, is where the main program runs.  Here the current user login is displayed, all the current tasks are displayed. Above the table there is search function. The </w:t>
-      </w:r>
-      <w:proofErr w:type="spellStart"/>
-      <w:r>
-        <w:t>JTable</w:t>
-      </w:r>
-      <w:proofErr w:type="spellEnd"/>
-      <w:r>
-        <w:t xml:space="preserve"> is populated by the database or by local files when running in offline mode. When a task is selected from the table the task details populate the Task details panel. If they wish to edit the task comments they can select the edit task button. </w:t>
+    </w:p>
+    <w:p>
+      <w:r>
+        <w:t>The user application, i</w:t>
+      </w:r>
+      <w:r>
+        <w:t xml:space="preserve">s where the main program runs. In this window the current user tasks are displayed, in the JList below, the user can then select their task, which then populates the right hand fields with the selected tasks details. The user can then edit the comment of the tasks or set the task to complete. </w:t>
       </w:r>
     </w:p>
     <w:p/>
     <w:p/>
     <w:p>
-      <w:r>
-        <w:rPr>
-          <w:noProof/>
-          <w:lang w:eastAsia="en-GB"/>
-        </w:rPr>
-        <w:drawing>
-          <wp:anchor distT="0" distB="0" distL="114300" distR="114300" simplePos="0" relativeHeight="251684864" behindDoc="0" locked="0" layoutInCell="1" allowOverlap="1" wp14:anchorId="63B6F5AB" wp14:editId="7CFB8E70">
-            <wp:simplePos x="0" y="0"/>
-            <wp:positionH relativeFrom="margin">
-              <wp:align>right</wp:align>
-            </wp:positionH>
-            <wp:positionV relativeFrom="margin">
-              <wp:posOffset>3267075</wp:posOffset>
-            </wp:positionV>
-            <wp:extent cx="5731510" cy="3593465"/>
-            <wp:effectExtent l="0" t="0" r="2540" b="6985"/>
-            <wp:wrapSquare wrapText="bothSides"/>
-            <wp:docPr id="31" name="Picture 31"/>
-            <wp:cNvGraphicFramePr>
-              <a:graphicFrameLocks xmlns:a="http://schemas.openxmlformats.org/drawingml/2006/main" noChangeAspect="1"/>
-            </wp:cNvGraphicFramePr>
-            <a:graphic xmlns:a="http://schemas.openxmlformats.org/drawingml/2006/main">
-              <a:graphicData uri="http://schemas.openxmlformats.org/drawingml/2006/picture">
-                <pic:pic xmlns:pic="http://schemas.openxmlformats.org/drawingml/2006/picture">
-                  <pic:nvPicPr>
-                    <pic:cNvPr id="20" name="UserApp.PNG"/>
-                    <pic:cNvPicPr/>
-                  </pic:nvPicPr>
-                  <pic:blipFill>
-                    <a:blip r:embed="rId31">
-                      <a:extLst>
-                        <a:ext uri="{28A0092B-C50C-407E-A947-70E740481C1C}">
-                          <a14:useLocalDpi xmlns:a14="http://schemas.microsoft.com/office/drawing/2010/main" val="0"/>
-                        </a:ext>
-                      </a:extLst>
-                    </a:blip>
-                    <a:stretch>
-                      <a:fillRect/>
-                    </a:stretch>
-                  </pic:blipFill>
-                  <pic:spPr>
-                    <a:xfrm>
-                      <a:off x="0" y="0"/>
-                      <a:ext cx="5731510" cy="3593465"/>
-                    </a:xfrm>
-                    <a:prstGeom prst="rect">
-                      <a:avLst/>
-                    </a:prstGeom>
-                  </pic:spPr>
-                </pic:pic>
-              </a:graphicData>
-            </a:graphic>
-            <wp14:sizeRelH relativeFrom="margin">
-              <wp14:pctWidth>0</wp14:pctWidth>
-            </wp14:sizeRelH>
-          </wp:anchor>
-        </w:drawing>
-      </w:r>
       <w:r>
         <w:rPr>
           <w:noProof/>
@@ -7659,86 +7583,15 @@
         <mc:AlternateContent>
           <mc:Choice Requires="wps">
             <w:drawing>
-              <wp:anchor distT="0" distB="0" distL="114300" distR="114300" simplePos="0" relativeHeight="251693056" behindDoc="0" locked="0" layoutInCell="1" allowOverlap="1" wp14:anchorId="59945F6A" wp14:editId="2C1D41BF">
+              <wp:anchor distT="0" distB="0" distL="114300" distR="114300" simplePos="0" relativeHeight="251692032" behindDoc="0" locked="0" layoutInCell="1" allowOverlap="1" wp14:anchorId="4C1453A2" wp14:editId="42D946A4">
                 <wp:simplePos x="0" y="0"/>
-                <wp:positionH relativeFrom="column">
-                  <wp:posOffset>342900</wp:posOffset>
+                <wp:positionH relativeFrom="margin">
+                  <wp:align>left</wp:align>
                 </wp:positionH>
                 <wp:positionV relativeFrom="paragraph">
-                  <wp:posOffset>679449</wp:posOffset>
+                  <wp:posOffset>184150</wp:posOffset>
                 </wp:positionV>
-                <wp:extent cx="514350" cy="923925"/>
-                <wp:effectExtent l="0" t="0" r="76200" b="47625"/>
-                <wp:wrapNone/>
-                <wp:docPr id="29" name="Straight Arrow Connector 29"/>
-                <wp:cNvGraphicFramePr/>
-                <a:graphic xmlns:a="http://schemas.openxmlformats.org/drawingml/2006/main">
-                  <a:graphicData uri="http://schemas.microsoft.com/office/word/2010/wordprocessingShape">
-                    <wps:wsp>
-                      <wps:cNvCnPr/>
-                      <wps:spPr>
-                        <a:xfrm>
-                          <a:off x="0" y="0"/>
-                          <a:ext cx="514350" cy="923925"/>
-                        </a:xfrm>
-                        <a:prstGeom prst="straightConnector1">
-                          <a:avLst/>
-                        </a:prstGeom>
-                        <a:ln>
-                          <a:tailEnd type="triangle"/>
-                        </a:ln>
-                      </wps:spPr>
-                      <wps:style>
-                        <a:lnRef idx="1">
-                          <a:schemeClr val="dk1"/>
-                        </a:lnRef>
-                        <a:fillRef idx="0">
-                          <a:schemeClr val="dk1"/>
-                        </a:fillRef>
-                        <a:effectRef idx="0">
-                          <a:schemeClr val="dk1"/>
-                        </a:effectRef>
-                        <a:fontRef idx="minor">
-                          <a:schemeClr val="tx1"/>
-                        </a:fontRef>
-                      </wps:style>
-                      <wps:bodyPr/>
-                    </wps:wsp>
-                  </a:graphicData>
-                </a:graphic>
-              </wp:anchor>
-            </w:drawing>
-          </mc:Choice>
-          <mc:Fallback>
-            <w:pict>
-              <v:shapetype w14:anchorId="0A938347" id="_x0000_t32" coordsize="21600,21600" o:spt="32" o:oned="t" path="m,l21600,21600e" filled="f">
-                <v:path arrowok="t" fillok="f" o:connecttype="none"/>
-                <o:lock v:ext="edit" shapetype="t"/>
-              </v:shapetype>
-              <v:shape id="Straight Arrow Connector 29" o:spid="_x0000_s1026" type="#_x0000_t32" style="position:absolute;margin-left:27pt;margin-top:53.5pt;width:40.5pt;height:72.75pt;z-index:251693056;visibility:visible;mso-wrap-style:square;mso-wrap-distance-left:9pt;mso-wrap-distance-top:0;mso-wrap-distance-right:9pt;mso-wrap-distance-bottom:0;mso-position-horizontal:absolute;mso-position-horizontal-relative:text;mso-position-vertical:absolute;mso-position-vertical-relative:text" o:gfxdata="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" strokecolor="black [3200]" strokeweight=".5pt">
-                <v:stroke endarrow="block" joinstyle="miter"/>
-              </v:shape>
-            </w:pict>
-          </mc:Fallback>
-        </mc:AlternateContent>
-      </w:r>
-      <w:r>
-        <w:rPr>
-          <w:noProof/>
-          <w:lang w:eastAsia="en-GB"/>
-        </w:rPr>
-        <mc:AlternateContent>
-          <mc:Choice Requires="wps">
-            <w:drawing>
-              <wp:anchor distT="0" distB="0" distL="114300" distR="114300" simplePos="0" relativeHeight="251692032" behindDoc="0" locked="0" layoutInCell="1" allowOverlap="1" wp14:anchorId="797006DD" wp14:editId="59C43B41">
-                <wp:simplePos x="0" y="0"/>
-                <wp:positionH relativeFrom="column">
-                  <wp:posOffset>171450</wp:posOffset>
-                </wp:positionH>
-                <wp:positionV relativeFrom="paragraph">
-                  <wp:posOffset>231775</wp:posOffset>
-                </wp:positionV>
-                <wp:extent cx="1562100" cy="447675"/>
+                <wp:extent cx="1657350" cy="733425"/>
                 <wp:effectExtent l="0" t="0" r="19050" b="28575"/>
                 <wp:wrapNone/>
                 <wp:docPr id="28" name="Text Box 28"/>
@@ -7750,7 +7603,7 @@
                       <wps:spPr>
                         <a:xfrm>
                           <a:off x="0" y="0"/>
-                          <a:ext cx="1562100" cy="447675"/>
+                          <a:ext cx="1657350" cy="733425"/>
                         </a:xfrm>
                         <a:prstGeom prst="rect">
                           <a:avLst/>
@@ -7783,7 +7636,7 @@
                         <w:txbxContent>
                           <w:p>
                             <w:r>
-                              <w:t>Current user</w:t>
+                              <w:t xml:space="preserve">JList which holds all current tasks for the current user. </w:t>
                             </w:r>
                           </w:p>
                         </w:txbxContent>
@@ -7797,21 +7650,32 @@
                     </wps:wsp>
                   </a:graphicData>
                 </a:graphic>
+                <wp14:sizeRelH relativeFrom="margin">
+                  <wp14:pctWidth>0</wp14:pctWidth>
+                </wp14:sizeRelH>
+                <wp14:sizeRelV relativeFrom="margin">
+                  <wp14:pctHeight>0</wp14:pctHeight>
+                </wp14:sizeRelV>
               </wp:anchor>
             </w:drawing>
           </mc:Choice>
           <mc:Fallback>
             <w:pict>
-              <v:shape w14:anchorId="797006DD" id="Text Box 28" o:spid="_x0000_s1028" type="#_x0000_t202" style="position:absolute;margin-left:13.5pt;margin-top:18.25pt;width:123pt;height:35.25pt;z-index:251692032;visibility:visible;mso-wrap-style:square;mso-wrap-distance-left:9pt;mso-wrap-distance-top:0;mso-wrap-distance-right:9pt;mso-wrap-distance-bottom:0;mso-position-horizontal:absolute;mso-position-horizontal-relative:text;mso-position-vertical:absolute;mso-position-vertical-relative:text;v-text-anchor:top" o:gfxdata="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" fillcolor="white [3201]" strokeweight=".5pt">
+              <v:shapetype w14:anchorId="4C1453A2" id="_x0000_t202" coordsize="21600,21600" o:spt="202" path="m,l,21600r21600,l21600,xe">
+                <v:stroke joinstyle="miter"/>
+                <v:path gradientshapeok="t" o:connecttype="rect"/>
+              </v:shapetype>
+              <v:shape id="Text Box 28" o:spid="_x0000_s1028" type="#_x0000_t202" style="position:absolute;margin-left:0;margin-top:14.5pt;width:130.5pt;height:57.75pt;z-index:251692032;visibility:visible;mso-wrap-style:square;mso-width-percent:0;mso-height-percent:0;mso-wrap-distance-left:9pt;mso-wrap-distance-top:0;mso-wrap-distance-right:9pt;mso-wrap-distance-bottom:0;mso-position-horizontal:left;mso-position-horizontal-relative:margin;mso-position-vertical:absolute;mso-position-vertical-relative:text;mso-width-percent:0;mso-height-percent:0;mso-width-relative:margin;mso-height-relative:margin;v-text-anchor:top" o:gfxdata="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" fillcolor="white [3201]" strokeweight=".5pt">
                 <v:textbox>
                   <w:txbxContent>
                     <w:p>
                       <w:r>
-                        <w:t>Current user</w:t>
+                        <w:t xml:space="preserve">JList which holds all current tasks for the current user. </w:t>
                       </w:r>
                     </w:p>
                   </w:txbxContent>
                 </v:textbox>
+                <w10:wrap anchorx="margin"/>
               </v:shape>
             </w:pict>
           </mc:Fallback>
@@ -7825,80 +7689,13 @@
         <mc:AlternateContent>
           <mc:Choice Requires="wps">
             <w:drawing>
-              <wp:anchor distT="0" distB="0" distL="114300" distR="114300" simplePos="0" relativeHeight="251691008" behindDoc="0" locked="0" layoutInCell="1" allowOverlap="1" wp14:anchorId="582206E7" wp14:editId="2C6FA10A">
+              <wp:anchor distT="0" distB="0" distL="114300" distR="114300" simplePos="0" relativeHeight="251689984" behindDoc="0" locked="0" layoutInCell="1" allowOverlap="1" wp14:anchorId="2477E4C9" wp14:editId="2690B961">
                 <wp:simplePos x="0" y="0"/>
                 <wp:positionH relativeFrom="column">
-                  <wp:posOffset>3390900</wp:posOffset>
+                  <wp:posOffset>3810000</wp:posOffset>
                 </wp:positionH>
                 <wp:positionV relativeFrom="paragraph">
-                  <wp:posOffset>803274</wp:posOffset>
-                </wp:positionV>
-                <wp:extent cx="628650" cy="923925"/>
-                <wp:effectExtent l="38100" t="0" r="19050" b="47625"/>
-                <wp:wrapNone/>
-                <wp:docPr id="27" name="Straight Arrow Connector 27"/>
-                <wp:cNvGraphicFramePr/>
-                <a:graphic xmlns:a="http://schemas.openxmlformats.org/drawingml/2006/main">
-                  <a:graphicData uri="http://schemas.microsoft.com/office/word/2010/wordprocessingShape">
-                    <wps:wsp>
-                      <wps:cNvCnPr/>
-                      <wps:spPr>
-                        <a:xfrm flipH="1">
-                          <a:off x="0" y="0"/>
-                          <a:ext cx="628650" cy="923925"/>
-                        </a:xfrm>
-                        <a:prstGeom prst="straightConnector1">
-                          <a:avLst/>
-                        </a:prstGeom>
-                        <a:ln>
-                          <a:tailEnd type="triangle"/>
-                        </a:ln>
-                      </wps:spPr>
-                      <wps:style>
-                        <a:lnRef idx="1">
-                          <a:schemeClr val="dk1"/>
-                        </a:lnRef>
-                        <a:fillRef idx="0">
-                          <a:schemeClr val="dk1"/>
-                        </a:fillRef>
-                        <a:effectRef idx="0">
-                          <a:schemeClr val="dk1"/>
-                        </a:effectRef>
-                        <a:fontRef idx="minor">
-                          <a:schemeClr val="tx1"/>
-                        </a:fontRef>
-                      </wps:style>
-                      <wps:bodyPr/>
-                    </wps:wsp>
-                  </a:graphicData>
-                </a:graphic>
-              </wp:anchor>
-            </w:drawing>
-          </mc:Choice>
-          <mc:Fallback>
-            <w:pict>
-              <v:shape w14:anchorId="4084E0AD" id="Straight Arrow Connector 27" o:spid="_x0000_s1026" type="#_x0000_t32" style="position:absolute;margin-left:267pt;margin-top:63.25pt;width:49.5pt;height:72.75pt;flip:x;z-index:251691008;visibility:visible;mso-wrap-style:square;mso-wrap-distance-left:9pt;mso-wrap-distance-top:0;mso-wrap-distance-right:9pt;mso-wrap-distance-bottom:0;mso-position-horizontal:absolute;mso-position-horizontal-relative:text;mso-position-vertical:absolute;mso-position-vertical-relative:text" o:gfxdata="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" strokecolor="black [3200]" strokeweight=".5pt">
-                <v:stroke endarrow="block" joinstyle="miter"/>
-              </v:shape>
-            </w:pict>
-          </mc:Fallback>
-        </mc:AlternateContent>
-      </w:r>
-      <w:r>
-        <w:rPr>
-          <w:noProof/>
-          <w:lang w:eastAsia="en-GB"/>
-        </w:rPr>
-        <mc:AlternateContent>
-          <mc:Choice Requires="wps">
-            <w:drawing>
-              <wp:anchor distT="0" distB="0" distL="114300" distR="114300" simplePos="0" relativeHeight="251689984" behindDoc="0" locked="0" layoutInCell="1" allowOverlap="1" wp14:anchorId="5181BD4C" wp14:editId="7947DD14">
-                <wp:simplePos x="0" y="0"/>
-                <wp:positionH relativeFrom="column">
-                  <wp:posOffset>3248025</wp:posOffset>
-                </wp:positionH>
-                <wp:positionV relativeFrom="paragraph">
-                  <wp:posOffset>307975</wp:posOffset>
+                  <wp:posOffset>31750</wp:posOffset>
                 </wp:positionV>
                 <wp:extent cx="1524000" cy="495300"/>
                 <wp:effectExtent l="0" t="0" r="19050" b="19050"/>
@@ -7945,7 +7742,7 @@
                         <w:txbxContent>
                           <w:p>
                             <w:r>
-                              <w:t>Search box</w:t>
+                              <w:t>Displays information, when a task is selected</w:t>
                             </w:r>
                           </w:p>
                         </w:txbxContent>
@@ -7964,12 +7761,12 @@
           </mc:Choice>
           <mc:Fallback>
             <w:pict>
-              <v:shape w14:anchorId="5181BD4C" id="Text Box 26" o:spid="_x0000_s1029" type="#_x0000_t202" style="position:absolute;margin-left:255.75pt;margin-top:24.25pt;width:120pt;height:39pt;z-index:251689984;visibility:visible;mso-wrap-style:square;mso-wrap-distance-left:9pt;mso-wrap-distance-top:0;mso-wrap-distance-right:9pt;mso-wrap-distance-bottom:0;mso-position-horizontal:absolute;mso-position-horizontal-relative:text;mso-position-vertical:absolute;mso-position-vertical-relative:text;v-text-anchor:top" o:gfxdata="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" fillcolor="white [3201]" strokeweight=".5pt">
+              <v:shape w14:anchorId="2477E4C9" id="Text Box 26" o:spid="_x0000_s1029" type="#_x0000_t202" style="position:absolute;margin-left:300pt;margin-top:2.5pt;width:120pt;height:39pt;z-index:251689984;visibility:visible;mso-wrap-style:square;mso-wrap-distance-left:9pt;mso-wrap-distance-top:0;mso-wrap-distance-right:9pt;mso-wrap-distance-bottom:0;mso-position-horizontal:absolute;mso-position-horizontal-relative:text;mso-position-vertical:absolute;mso-position-vertical-relative:text;v-text-anchor:top" o:gfxdata="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" fillcolor="white [3201]" strokeweight=".5pt">
                 <v:textbox>
                   <w:txbxContent>
                     <w:p>
                       <w:r>
-                        <w:t>Search box</w:t>
+                        <w:t>Displays information, when a task is selected</w:t>
                       </w:r>
                     </w:p>
                   </w:txbxContent>
@@ -7979,6 +7776,8 @@
           </mc:Fallback>
         </mc:AlternateContent>
       </w:r>
+    </w:p>
+    <w:p>
       <w:r>
         <w:rPr>
           <w:noProof/>
@@ -7987,15 +7786,374 @@
         <mc:AlternateContent>
           <mc:Choice Requires="wps">
             <w:drawing>
-              <wp:anchor distT="0" distB="0" distL="114300" distR="114300" simplePos="0" relativeHeight="251688960" behindDoc="0" locked="0" layoutInCell="1" allowOverlap="1" wp14:anchorId="54F94B9D" wp14:editId="7AD6AFE8">
+              <wp:anchor distT="0" distB="0" distL="114300" distR="114300" simplePos="0" relativeHeight="251691008" behindDoc="0" locked="0" layoutInCell="1" allowOverlap="1" wp14:anchorId="6BC8F17A" wp14:editId="16E4CAF6">
                 <wp:simplePos x="0" y="0"/>
                 <wp:positionH relativeFrom="column">
-                  <wp:posOffset>2381250</wp:posOffset>
+                  <wp:posOffset>4000499</wp:posOffset>
                 </wp:positionH>
                 <wp:positionV relativeFrom="paragraph">
-                  <wp:posOffset>5309870</wp:posOffset>
+                  <wp:posOffset>254000</wp:posOffset>
                 </wp:positionV>
-                <wp:extent cx="1895475" cy="533400"/>
+                <wp:extent cx="447675" cy="1600200"/>
+                <wp:effectExtent l="57150" t="0" r="28575" b="57150"/>
+                <wp:wrapNone/>
+                <wp:docPr id="27" name="Straight Arrow Connector 27"/>
+                <wp:cNvGraphicFramePr/>
+                <a:graphic xmlns:a="http://schemas.openxmlformats.org/drawingml/2006/main">
+                  <a:graphicData uri="http://schemas.microsoft.com/office/word/2010/wordprocessingShape">
+                    <wps:wsp>
+                      <wps:cNvCnPr/>
+                      <wps:spPr>
+                        <a:xfrm flipH="1">
+                          <a:off x="0" y="0"/>
+                          <a:ext cx="447675" cy="1600200"/>
+                        </a:xfrm>
+                        <a:prstGeom prst="straightConnector1">
+                          <a:avLst/>
+                        </a:prstGeom>
+                        <a:ln>
+                          <a:tailEnd type="triangle"/>
+                        </a:ln>
+                      </wps:spPr>
+                      <wps:style>
+                        <a:lnRef idx="1">
+                          <a:schemeClr val="dk1"/>
+                        </a:lnRef>
+                        <a:fillRef idx="0">
+                          <a:schemeClr val="dk1"/>
+                        </a:fillRef>
+                        <a:effectRef idx="0">
+                          <a:schemeClr val="dk1"/>
+                        </a:effectRef>
+                        <a:fontRef idx="minor">
+                          <a:schemeClr val="tx1"/>
+                        </a:fontRef>
+                      </wps:style>
+                      <wps:bodyPr/>
+                    </wps:wsp>
+                  </a:graphicData>
+                </a:graphic>
+                <wp14:sizeRelH relativeFrom="margin">
+                  <wp14:pctWidth>0</wp14:pctWidth>
+                </wp14:sizeRelH>
+                <wp14:sizeRelV relativeFrom="margin">
+                  <wp14:pctHeight>0</wp14:pctHeight>
+                </wp14:sizeRelV>
+              </wp:anchor>
+            </w:drawing>
+          </mc:Choice>
+          <mc:Fallback>
+            <w:pict>
+              <v:shapetype w14:anchorId="7B0F4630" id="_x0000_t32" coordsize="21600,21600" o:spt="32" o:oned="t" path="m,l21600,21600e" filled="f">
+                <v:path arrowok="t" fillok="f" o:connecttype="none"/>
+                <o:lock v:ext="edit" shapetype="t"/>
+              </v:shapetype>
+              <v:shape id="Straight Arrow Connector 27" o:spid="_x0000_s1026" type="#_x0000_t32" style="position:absolute;margin-left:315pt;margin-top:20pt;width:35.25pt;height:126pt;flip:x;z-index:251691008;visibility:visible;mso-wrap-style:square;mso-width-percent:0;mso-height-percent:0;mso-wrap-distance-left:9pt;mso-wrap-distance-top:0;mso-wrap-distance-right:9pt;mso-wrap-distance-bottom:0;mso-position-horizontal:absolute;mso-position-horizontal-relative:text;mso-position-vertical:absolute;mso-position-vertical-relative:text;mso-width-percent:0;mso-height-percent:0;mso-width-relative:margin;mso-height-relative:margin" o:gfxdata="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" strokecolor="black [3200]" strokeweight=".5pt">
+                <v:stroke endarrow="block" joinstyle="miter"/>
+              </v:shape>
+            </w:pict>
+          </mc:Fallback>
+        </mc:AlternateContent>
+      </w:r>
+    </w:p>
+    <w:p>
+      <w:r>
+        <w:rPr>
+          <w:noProof/>
+          <w:lang w:eastAsia="en-GB"/>
+        </w:rPr>
+        <mc:AlternateContent>
+          <mc:Choice Requires="wps">
+            <w:drawing>
+              <wp:anchor distT="0" distB="0" distL="114300" distR="114300" simplePos="0" relativeHeight="251693056" behindDoc="0" locked="0" layoutInCell="1" allowOverlap="1" wp14:anchorId="030EB385" wp14:editId="6609B05C">
+                <wp:simplePos x="0" y="0"/>
+                <wp:positionH relativeFrom="column">
+                  <wp:posOffset>685800</wp:posOffset>
+                </wp:positionH>
+                <wp:positionV relativeFrom="paragraph">
+                  <wp:posOffset>349250</wp:posOffset>
+                </wp:positionV>
+                <wp:extent cx="47625" cy="1190625"/>
+                <wp:effectExtent l="38100" t="0" r="66675" b="47625"/>
+                <wp:wrapNone/>
+                <wp:docPr id="29" name="Straight Arrow Connector 29"/>
+                <wp:cNvGraphicFramePr/>
+                <a:graphic xmlns:a="http://schemas.openxmlformats.org/drawingml/2006/main">
+                  <a:graphicData uri="http://schemas.microsoft.com/office/word/2010/wordprocessingShape">
+                    <wps:wsp>
+                      <wps:cNvCnPr/>
+                      <wps:spPr>
+                        <a:xfrm>
+                          <a:off x="0" y="0"/>
+                          <a:ext cx="47625" cy="1190625"/>
+                        </a:xfrm>
+                        <a:prstGeom prst="straightConnector1">
+                          <a:avLst/>
+                        </a:prstGeom>
+                        <a:ln>
+                          <a:tailEnd type="triangle"/>
+                        </a:ln>
+                      </wps:spPr>
+                      <wps:style>
+                        <a:lnRef idx="1">
+                          <a:schemeClr val="dk1"/>
+                        </a:lnRef>
+                        <a:fillRef idx="0">
+                          <a:schemeClr val="dk1"/>
+                        </a:fillRef>
+                        <a:effectRef idx="0">
+                          <a:schemeClr val="dk1"/>
+                        </a:effectRef>
+                        <a:fontRef idx="minor">
+                          <a:schemeClr val="tx1"/>
+                        </a:fontRef>
+                      </wps:style>
+                      <wps:bodyPr/>
+                    </wps:wsp>
+                  </a:graphicData>
+                </a:graphic>
+                <wp14:sizeRelH relativeFrom="margin">
+                  <wp14:pctWidth>0</wp14:pctWidth>
+                </wp14:sizeRelH>
+                <wp14:sizeRelV relativeFrom="margin">
+                  <wp14:pctHeight>0</wp14:pctHeight>
+                </wp14:sizeRelV>
+              </wp:anchor>
+            </w:drawing>
+          </mc:Choice>
+          <mc:Fallback>
+            <w:pict>
+              <v:shape w14:anchorId="46FB7D7E" id="Straight Arrow Connector 29" o:spid="_x0000_s1026" type="#_x0000_t32" style="position:absolute;margin-left:54pt;margin-top:27.5pt;width:3.75pt;height:93.75pt;z-index:251693056;visibility:visible;mso-wrap-style:square;mso-width-percent:0;mso-height-percent:0;mso-wrap-distance-left:9pt;mso-wrap-distance-top:0;mso-wrap-distance-right:9pt;mso-wrap-distance-bottom:0;mso-position-horizontal:absolute;mso-position-horizontal-relative:text;mso-position-vertical:absolute;mso-position-vertical-relative:text;mso-width-percent:0;mso-height-percent:0;mso-width-relative:margin;mso-height-relative:margin" o:gfxdata="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" strokecolor="black [3200]" strokeweight=".5pt">
+                <v:stroke endarrow="block" joinstyle="miter"/>
+              </v:shape>
+            </w:pict>
+          </mc:Fallback>
+        </mc:AlternateContent>
+      </w:r>
+      <w:r>
+        <w:rPr>
+          <w:noProof/>
+          <w:lang w:eastAsia="en-GB"/>
+        </w:rPr>
+        <mc:AlternateContent>
+          <mc:Choice Requires="wps">
+            <w:drawing>
+              <wp:anchor distT="0" distB="0" distL="114300" distR="114300" simplePos="0" relativeHeight="251687936" behindDoc="0" locked="0" layoutInCell="1" allowOverlap="1" wp14:anchorId="5E18F523" wp14:editId="7E81363F">
+                <wp:simplePos x="0" y="0"/>
+                <wp:positionH relativeFrom="column">
+                  <wp:posOffset>3314699</wp:posOffset>
+                </wp:positionH>
+                <wp:positionV relativeFrom="paragraph">
+                  <wp:posOffset>4654550</wp:posOffset>
+                </wp:positionV>
+                <wp:extent cx="923925" cy="914400"/>
+                <wp:effectExtent l="38100" t="38100" r="28575" b="19050"/>
+                <wp:wrapNone/>
+                <wp:docPr id="24" name="Straight Arrow Connector 24"/>
+                <wp:cNvGraphicFramePr/>
+                <a:graphic xmlns:a="http://schemas.openxmlformats.org/drawingml/2006/main">
+                  <a:graphicData uri="http://schemas.microsoft.com/office/word/2010/wordprocessingShape">
+                    <wps:wsp>
+                      <wps:cNvCnPr/>
+                      <wps:spPr>
+                        <a:xfrm flipH="1" flipV="1">
+                          <a:off x="0" y="0"/>
+                          <a:ext cx="923925" cy="914400"/>
+                        </a:xfrm>
+                        <a:prstGeom prst="straightConnector1">
+                          <a:avLst/>
+                        </a:prstGeom>
+                        <a:ln>
+                          <a:tailEnd type="triangle"/>
+                        </a:ln>
+                      </wps:spPr>
+                      <wps:style>
+                        <a:lnRef idx="1">
+                          <a:schemeClr val="dk1"/>
+                        </a:lnRef>
+                        <a:fillRef idx="0">
+                          <a:schemeClr val="dk1"/>
+                        </a:fillRef>
+                        <a:effectRef idx="0">
+                          <a:schemeClr val="dk1"/>
+                        </a:effectRef>
+                        <a:fontRef idx="minor">
+                          <a:schemeClr val="tx1"/>
+                        </a:fontRef>
+                      </wps:style>
+                      <wps:bodyPr/>
+                    </wps:wsp>
+                  </a:graphicData>
+                </a:graphic>
+                <wp14:sizeRelH relativeFrom="margin">
+                  <wp14:pctWidth>0</wp14:pctWidth>
+                </wp14:sizeRelH>
+                <wp14:sizeRelV relativeFrom="margin">
+                  <wp14:pctHeight>0</wp14:pctHeight>
+                </wp14:sizeRelV>
+              </wp:anchor>
+            </w:drawing>
+          </mc:Choice>
+          <mc:Fallback>
+            <w:pict>
+              <v:shape w14:anchorId="2FA364AF" id="Straight Arrow Connector 24" o:spid="_x0000_s1026" type="#_x0000_t32" style="position:absolute;margin-left:261pt;margin-top:366.5pt;width:72.75pt;height:1in;flip:x y;z-index:251687936;visibility:visible;mso-wrap-style:square;mso-width-percent:0;mso-height-percent:0;mso-wrap-distance-left:9pt;mso-wrap-distance-top:0;mso-wrap-distance-right:9pt;mso-wrap-distance-bottom:0;mso-position-horizontal:absolute;mso-position-horizontal-relative:text;mso-position-vertical:absolute;mso-position-vertical-relative:text;mso-width-percent:0;mso-height-percent:0;mso-width-relative:margin;mso-height-relative:margin" o:gfxdata="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" strokecolor="black [3200]" strokeweight=".5pt">
+                <v:stroke endarrow="block" joinstyle="miter"/>
+              </v:shape>
+            </w:pict>
+          </mc:Fallback>
+        </mc:AlternateContent>
+      </w:r>
+      <w:r>
+        <w:rPr>
+          <w:noProof/>
+          <w:lang w:eastAsia="en-GB"/>
+        </w:rPr>
+        <mc:AlternateContent>
+          <mc:Choice Requires="wps">
+            <w:drawing>
+              <wp:anchor distT="0" distB="0" distL="114300" distR="114300" simplePos="0" relativeHeight="251685888" behindDoc="0" locked="0" layoutInCell="1" allowOverlap="1" wp14:anchorId="3E0B1CBA" wp14:editId="4B59DF91">
+                <wp:simplePos x="0" y="0"/>
+                <wp:positionH relativeFrom="column">
+                  <wp:posOffset>533401</wp:posOffset>
+                </wp:positionH>
+                <wp:positionV relativeFrom="paragraph">
+                  <wp:posOffset>4635500</wp:posOffset>
+                </wp:positionV>
+                <wp:extent cx="266700" cy="800100"/>
+                <wp:effectExtent l="0" t="38100" r="57150" b="19050"/>
+                <wp:wrapNone/>
+                <wp:docPr id="22" name="Straight Arrow Connector 22"/>
+                <wp:cNvGraphicFramePr/>
+                <a:graphic xmlns:a="http://schemas.openxmlformats.org/drawingml/2006/main">
+                  <a:graphicData uri="http://schemas.microsoft.com/office/word/2010/wordprocessingShape">
+                    <wps:wsp>
+                      <wps:cNvCnPr/>
+                      <wps:spPr>
+                        <a:xfrm flipV="1">
+                          <a:off x="0" y="0"/>
+                          <a:ext cx="266700" cy="800100"/>
+                        </a:xfrm>
+                        <a:prstGeom prst="straightConnector1">
+                          <a:avLst/>
+                        </a:prstGeom>
+                        <a:ln>
+                          <a:tailEnd type="triangle"/>
+                        </a:ln>
+                      </wps:spPr>
+                      <wps:style>
+                        <a:lnRef idx="1">
+                          <a:schemeClr val="dk1"/>
+                        </a:lnRef>
+                        <a:fillRef idx="0">
+                          <a:schemeClr val="dk1"/>
+                        </a:fillRef>
+                        <a:effectRef idx="0">
+                          <a:schemeClr val="dk1"/>
+                        </a:effectRef>
+                        <a:fontRef idx="minor">
+                          <a:schemeClr val="tx1"/>
+                        </a:fontRef>
+                      </wps:style>
+                      <wps:bodyPr/>
+                    </wps:wsp>
+                  </a:graphicData>
+                </a:graphic>
+                <wp14:sizeRelH relativeFrom="margin">
+                  <wp14:pctWidth>0</wp14:pctWidth>
+                </wp14:sizeRelH>
+                <wp14:sizeRelV relativeFrom="margin">
+                  <wp14:pctHeight>0</wp14:pctHeight>
+                </wp14:sizeRelV>
+              </wp:anchor>
+            </w:drawing>
+          </mc:Choice>
+          <mc:Fallback>
+            <w:pict>
+              <v:shape w14:anchorId="347B2EF9" id="Straight Arrow Connector 22" o:spid="_x0000_s1026" type="#_x0000_t32" style="position:absolute;margin-left:42pt;margin-top:365pt;width:21pt;height:63pt;flip:y;z-index:251685888;visibility:visible;mso-wrap-style:square;mso-width-percent:0;mso-height-percent:0;mso-wrap-distance-left:9pt;mso-wrap-distance-top:0;mso-wrap-distance-right:9pt;mso-wrap-distance-bottom:0;mso-position-horizontal:absolute;mso-position-horizontal-relative:text;mso-position-vertical:absolute;mso-position-vertical-relative:text;mso-width-percent:0;mso-height-percent:0;mso-width-relative:margin;mso-height-relative:margin" o:gfxdata="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" strokecolor="black [3200]" strokeweight=".5pt">
+                <v:stroke endarrow="block" joinstyle="miter"/>
+              </v:shape>
+            </w:pict>
+          </mc:Fallback>
+        </mc:AlternateContent>
+      </w:r>
+      <w:r>
+        <w:rPr>
+          <w:noProof/>
+          <w:lang w:eastAsia="en-GB"/>
+        </w:rPr>
+        <w:drawing>
+          <wp:anchor distT="0" distB="0" distL="114300" distR="114300" simplePos="0" relativeHeight="251696128" behindDoc="1" locked="0" layoutInCell="1" allowOverlap="1" wp14:anchorId="51E288E7" wp14:editId="7AAAEDD7">
+            <wp:simplePos x="0" y="0"/>
+            <wp:positionH relativeFrom="column">
+              <wp:posOffset>-47625</wp:posOffset>
+            </wp:positionH>
+            <wp:positionV relativeFrom="paragraph">
+              <wp:posOffset>987425</wp:posOffset>
+            </wp:positionV>
+            <wp:extent cx="5191760" cy="3771900"/>
+            <wp:effectExtent l="0" t="0" r="8890" b="0"/>
+            <wp:wrapNone/>
+            <wp:docPr id="36" name="Picture 36"/>
+            <wp:cNvGraphicFramePr>
+              <a:graphicFrameLocks xmlns:a="http://schemas.openxmlformats.org/drawingml/2006/main" noChangeAspect="1"/>
+            </wp:cNvGraphicFramePr>
+            <a:graphic xmlns:a="http://schemas.openxmlformats.org/drawingml/2006/main">
+              <a:graphicData uri="http://schemas.openxmlformats.org/drawingml/2006/picture">
+                <pic:pic xmlns:pic="http://schemas.openxmlformats.org/drawingml/2006/picture">
+                  <pic:nvPicPr>
+                    <pic:cNvPr id="36" name="task main page.PNG"/>
+                    <pic:cNvPicPr/>
+                  </pic:nvPicPr>
+                  <pic:blipFill>
+                    <a:blip r:embed="rId31">
+                      <a:extLst>
+                        <a:ext uri="{28A0092B-C50C-407E-A947-70E740481C1C}">
+                          <a14:useLocalDpi xmlns:a14="http://schemas.microsoft.com/office/drawing/2010/main" val="0"/>
+                        </a:ext>
+                      </a:extLst>
+                    </a:blip>
+                    <a:stretch>
+                      <a:fillRect/>
+                    </a:stretch>
+                  </pic:blipFill>
+                  <pic:spPr>
+                    <a:xfrm>
+                      <a:off x="0" y="0"/>
+                      <a:ext cx="5191760" cy="3771900"/>
+                    </a:xfrm>
+                    <a:prstGeom prst="rect">
+                      <a:avLst/>
+                    </a:prstGeom>
+                  </pic:spPr>
+                </pic:pic>
+              </a:graphicData>
+            </a:graphic>
+            <wp14:sizeRelH relativeFrom="page">
+              <wp14:pctWidth>0</wp14:pctWidth>
+            </wp14:sizeRelH>
+            <wp14:sizeRelV relativeFrom="page">
+              <wp14:pctHeight>0</wp14:pctHeight>
+            </wp14:sizeRelV>
+          </wp:anchor>
+        </w:drawing>
+      </w:r>
+      <w:r>
+        <w:rPr>
+          <w:noProof/>
+          <w:lang w:eastAsia="en-GB"/>
+        </w:rPr>
+        <mc:AlternateContent>
+          <mc:Choice Requires="wps">
+            <w:drawing>
+              <wp:anchor distT="0" distB="0" distL="114300" distR="114300" simplePos="0" relativeHeight="251688960" behindDoc="0" locked="0" layoutInCell="1" allowOverlap="1" wp14:anchorId="0A734ED7" wp14:editId="04A439CB">
+                <wp:simplePos x="0" y="0"/>
+                <wp:positionH relativeFrom="column">
+                  <wp:posOffset>3362325</wp:posOffset>
+                </wp:positionH>
+                <wp:positionV relativeFrom="paragraph">
+                  <wp:posOffset>5568950</wp:posOffset>
+                </wp:positionV>
+                <wp:extent cx="1895475" cy="628650"/>
                 <wp:effectExtent l="0" t="0" r="28575" b="19050"/>
                 <wp:wrapNone/>
                 <wp:docPr id="25" name="Text Box 25"/>
@@ -8007,7 +8165,7 @@
                       <wps:spPr>
                         <a:xfrm>
                           <a:off x="0" y="0"/>
-                          <a:ext cx="1895475" cy="533400"/>
+                          <a:ext cx="1895475" cy="628650"/>
                         </a:xfrm>
                         <a:prstGeom prst="rect">
                           <a:avLst/>
@@ -8040,15 +8198,7 @@
                         <w:txbxContent>
                           <w:p>
                             <w:r>
-                              <w:t xml:space="preserve">The </w:t>
-                            </w:r>
-                            <w:proofErr w:type="spellStart"/>
-                            <w:r>
-                              <w:t>JTable</w:t>
-                            </w:r>
-                            <w:proofErr w:type="spellEnd"/>
-                            <w:r>
-                              <w:t xml:space="preserve"> populated by database</w:t>
+                              <w:t xml:space="preserve">Edit the current task, if none is selected then, button become unusable. </w:t>
                             </w:r>
                           </w:p>
                         </w:txbxContent>
@@ -8062,25 +8212,20 @@
                     </wps:wsp>
                   </a:graphicData>
                 </a:graphic>
+                <wp14:sizeRelV relativeFrom="margin">
+                  <wp14:pctHeight>0</wp14:pctHeight>
+                </wp14:sizeRelV>
               </wp:anchor>
             </w:drawing>
           </mc:Choice>
           <mc:Fallback>
             <w:pict>
-              <v:shape w14:anchorId="54F94B9D" id="Text Box 25" o:spid="_x0000_s1030" type="#_x0000_t202" style="position:absolute;margin-left:187.5pt;margin-top:418.1pt;width:149.25pt;height:42pt;z-index:251688960;visibility:visible;mso-wrap-style:square;mso-wrap-distance-left:9pt;mso-wrap-distance-top:0;mso-wrap-distance-right:9pt;mso-wrap-distance-bottom:0;mso-position-horizontal:absolute;mso-position-horizontal-relative:text;mso-position-vertical:absolute;mso-position-vertical-relative:text;v-text-anchor:top" o:gfxdata="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" fillcolor="white [3201]" strokeweight=".5pt">
+              <v:shape w14:anchorId="0A734ED7" id="Text Box 25" o:spid="_x0000_s1030" type="#_x0000_t202" style="position:absolute;margin-left:264.75pt;margin-top:438.5pt;width:149.25pt;height:49.5pt;z-index:251688960;visibility:visible;mso-wrap-style:square;mso-height-percent:0;mso-wrap-distance-left:9pt;mso-wrap-distance-top:0;mso-wrap-distance-right:9pt;mso-wrap-distance-bottom:0;mso-position-horizontal:absolute;mso-position-horizontal-relative:text;mso-position-vertical:absolute;mso-position-vertical-relative:text;mso-height-percent:0;mso-height-relative:margin;v-text-anchor:top" o:gfxdata="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" fillcolor="white [3201]" strokeweight=".5pt">
                 <v:textbox>
                   <w:txbxContent>
                     <w:p>
                       <w:r>
-                        <w:t xml:space="preserve">The </w:t>
-                      </w:r>
-                      <w:proofErr w:type="spellStart"/>
-                      <w:r>
-                        <w:t>JTable</w:t>
-                      </w:r>
-                      <w:proofErr w:type="spellEnd"/>
-                      <w:r>
-                        <w:t xml:space="preserve"> populated by database</w:t>
+                        <w:t xml:space="preserve">Edit the current task, if none is selected then, button become unusable. </w:t>
                       </w:r>
                     </w:p>
                   </w:txbxContent>
@@ -8098,150 +8243,16 @@
         <mc:AlternateContent>
           <mc:Choice Requires="wps">
             <w:drawing>
-              <wp:anchor distT="0" distB="0" distL="114300" distR="114300" simplePos="0" relativeHeight="251687936" behindDoc="0" locked="0" layoutInCell="1" allowOverlap="1" wp14:anchorId="19274A60" wp14:editId="135CF85B">
-                <wp:simplePos x="0" y="0"/>
-                <wp:positionH relativeFrom="column">
-                  <wp:posOffset>3562350</wp:posOffset>
-                </wp:positionH>
-                <wp:positionV relativeFrom="paragraph">
-                  <wp:posOffset>4137025</wp:posOffset>
-                </wp:positionV>
-                <wp:extent cx="47625" cy="1285875"/>
-                <wp:effectExtent l="38100" t="38100" r="66675" b="28575"/>
-                <wp:wrapNone/>
-                <wp:docPr id="24" name="Straight Arrow Connector 24"/>
-                <wp:cNvGraphicFramePr/>
-                <a:graphic xmlns:a="http://schemas.openxmlformats.org/drawingml/2006/main">
-                  <a:graphicData uri="http://schemas.microsoft.com/office/word/2010/wordprocessingShape">
-                    <wps:wsp>
-                      <wps:cNvCnPr/>
-                      <wps:spPr>
-                        <a:xfrm flipV="1">
-                          <a:off x="0" y="0"/>
-                          <a:ext cx="47625" cy="1285875"/>
-                        </a:xfrm>
-                        <a:prstGeom prst="straightConnector1">
-                          <a:avLst/>
-                        </a:prstGeom>
-                        <a:ln>
-                          <a:tailEnd type="triangle"/>
-                        </a:ln>
-                      </wps:spPr>
-                      <wps:style>
-                        <a:lnRef idx="1">
-                          <a:schemeClr val="dk1"/>
-                        </a:lnRef>
-                        <a:fillRef idx="0">
-                          <a:schemeClr val="dk1"/>
-                        </a:fillRef>
-                        <a:effectRef idx="0">
-                          <a:schemeClr val="dk1"/>
-                        </a:effectRef>
-                        <a:fontRef idx="minor">
-                          <a:schemeClr val="tx1"/>
-                        </a:fontRef>
-                      </wps:style>
-                      <wps:bodyPr/>
-                    </wps:wsp>
-                  </a:graphicData>
-                </a:graphic>
-              </wp:anchor>
-            </w:drawing>
-          </mc:Choice>
-          <mc:Fallback>
-            <w:pict>
-              <v:shape w14:anchorId="11FBEC42" id="Straight Arrow Connector 24" o:spid="_x0000_s1026" type="#_x0000_t32" style="position:absolute;margin-left:280.5pt;margin-top:325.75pt;width:3.75pt;height:101.25pt;flip:y;z-index:251687936;visibility:visible;mso-wrap-style:square;mso-wrap-distance-left:9pt;mso-wrap-distance-top:0;mso-wrap-distance-right:9pt;mso-wrap-distance-bottom:0;mso-position-horizontal:absolute;mso-position-horizontal-relative:text;mso-position-vertical:absolute;mso-position-vertical-relative:text" o:gfxdata="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" strokecolor="black [3200]" strokeweight=".5pt">
-                <v:stroke endarrow="block" joinstyle="miter"/>
-              </v:shape>
-            </w:pict>
-          </mc:Fallback>
-        </mc:AlternateContent>
-      </w:r>
-      <w:r>
-        <w:rPr>
-          <w:noProof/>
-          <w:lang w:eastAsia="en-GB"/>
-        </w:rPr>
-        <mc:AlternateContent>
-          <mc:Choice Requires="wps">
-            <w:drawing>
-              <wp:anchor distT="0" distB="0" distL="114300" distR="114300" simplePos="0" relativeHeight="251685888" behindDoc="0" locked="0" layoutInCell="1" allowOverlap="1" wp14:anchorId="70B0665D" wp14:editId="3A53FD8A">
-                <wp:simplePos x="0" y="0"/>
-                <wp:positionH relativeFrom="column">
-                  <wp:posOffset>-190500</wp:posOffset>
-                </wp:positionH>
-                <wp:positionV relativeFrom="paragraph">
-                  <wp:posOffset>4241800</wp:posOffset>
-                </wp:positionV>
-                <wp:extent cx="542925" cy="1209675"/>
-                <wp:effectExtent l="0" t="38100" r="66675" b="28575"/>
-                <wp:wrapNone/>
-                <wp:docPr id="22" name="Straight Arrow Connector 22"/>
-                <wp:cNvGraphicFramePr/>
-                <a:graphic xmlns:a="http://schemas.openxmlformats.org/drawingml/2006/main">
-                  <a:graphicData uri="http://schemas.microsoft.com/office/word/2010/wordprocessingShape">
-                    <wps:wsp>
-                      <wps:cNvCnPr/>
-                      <wps:spPr>
-                        <a:xfrm flipV="1">
-                          <a:off x="0" y="0"/>
-                          <a:ext cx="542925" cy="1209675"/>
-                        </a:xfrm>
-                        <a:prstGeom prst="straightConnector1">
-                          <a:avLst/>
-                        </a:prstGeom>
-                        <a:ln>
-                          <a:tailEnd type="triangle"/>
-                        </a:ln>
-                      </wps:spPr>
-                      <wps:style>
-                        <a:lnRef idx="1">
-                          <a:schemeClr val="dk1"/>
-                        </a:lnRef>
-                        <a:fillRef idx="0">
-                          <a:schemeClr val="dk1"/>
-                        </a:fillRef>
-                        <a:effectRef idx="0">
-                          <a:schemeClr val="dk1"/>
-                        </a:effectRef>
-                        <a:fontRef idx="minor">
-                          <a:schemeClr val="tx1"/>
-                        </a:fontRef>
-                      </wps:style>
-                      <wps:bodyPr/>
-                    </wps:wsp>
-                  </a:graphicData>
-                </a:graphic>
-              </wp:anchor>
-            </w:drawing>
-          </mc:Choice>
-          <mc:Fallback>
-            <w:pict>
-              <v:shape w14:anchorId="02DD01C1" id="Straight Arrow Connector 22" o:spid="_x0000_s1026" type="#_x0000_t32" style="position:absolute;margin-left:-15pt;margin-top:334pt;width:42.75pt;height:95.25pt;flip:y;z-index:251685888;visibility:visible;mso-wrap-style:square;mso-wrap-distance-left:9pt;mso-wrap-distance-top:0;mso-wrap-distance-right:9pt;mso-wrap-distance-bottom:0;mso-position-horizontal:absolute;mso-position-horizontal-relative:text;mso-position-vertical:absolute;mso-position-vertical-relative:text" o:gfxdata="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" strokecolor="black [3200]" strokeweight=".5pt">
-                <v:stroke endarrow="block" joinstyle="miter"/>
-              </v:shape>
-            </w:pict>
-          </mc:Fallback>
-        </mc:AlternateContent>
-      </w:r>
-      <w:r>
-        <w:rPr>
-          <w:noProof/>
-          <w:lang w:eastAsia="en-GB"/>
-        </w:rPr>
-        <mc:AlternateContent>
-          <mc:Choice Requires="wps">
-            <w:drawing>
-              <wp:anchor distT="0" distB="0" distL="114300" distR="114300" simplePos="0" relativeHeight="251686912" behindDoc="0" locked="0" layoutInCell="1" allowOverlap="1" wp14:anchorId="4332656F" wp14:editId="7F6A260B">
+              <wp:anchor distT="0" distB="0" distL="114300" distR="114300" simplePos="0" relativeHeight="251686912" behindDoc="0" locked="0" layoutInCell="1" allowOverlap="1" wp14:anchorId="2B49D041" wp14:editId="49C7073C">
                 <wp:simplePos x="0" y="0"/>
                 <wp:positionH relativeFrom="column">
                   <wp:posOffset>-400050</wp:posOffset>
                 </wp:positionH>
                 <wp:positionV relativeFrom="paragraph">
-                  <wp:posOffset>5424170</wp:posOffset>
+                  <wp:posOffset>5426075</wp:posOffset>
                 </wp:positionV>
-                <wp:extent cx="1476375" cy="276225"/>
-                <wp:effectExtent l="0" t="0" r="28575" b="28575"/>
+                <wp:extent cx="1885950" cy="581025"/>
+                <wp:effectExtent l="0" t="0" r="19050" b="28575"/>
                 <wp:wrapNone/>
                 <wp:docPr id="23" name="Text Box 23"/>
                 <wp:cNvGraphicFramePr/>
@@ -8252,7 +8263,7 @@
                       <wps:spPr>
                         <a:xfrm>
                           <a:off x="0" y="0"/>
-                          <a:ext cx="1476375" cy="276225"/>
+                          <a:ext cx="1885950" cy="581025"/>
                         </a:xfrm>
                         <a:prstGeom prst="rect">
                           <a:avLst/>
@@ -8285,7 +8296,7 @@
                         <w:txbxContent>
                           <w:p>
                             <w:r>
-                              <w:t>The task details panel</w:t>
+                              <w:t>Set a task to complete, and then calls the sync method.</w:t>
                             </w:r>
                           </w:p>
                         </w:txbxContent>
@@ -8299,6 +8310,9 @@
                     </wps:wsp>
                   </a:graphicData>
                 </a:graphic>
+                <wp14:sizeRelH relativeFrom="margin">
+                  <wp14:pctWidth>0</wp14:pctWidth>
+                </wp14:sizeRelH>
                 <wp14:sizeRelV relativeFrom="margin">
                   <wp14:pctHeight>0</wp14:pctHeight>
                 </wp14:sizeRelV>
@@ -8307,12 +8321,12 @@
           </mc:Choice>
           <mc:Fallback>
             <w:pict>
-              <v:shape w14:anchorId="4332656F" id="Text Box 23" o:spid="_x0000_s1031" type="#_x0000_t202" style="position:absolute;margin-left:-31.5pt;margin-top:427.1pt;width:116.25pt;height:21.75pt;z-index:251686912;visibility:visible;mso-wrap-style:square;mso-height-percent:0;mso-wrap-distance-left:9pt;mso-wrap-distance-top:0;mso-wrap-distance-right:9pt;mso-wrap-distance-bottom:0;mso-position-horizontal:absolute;mso-position-horizontal-relative:text;mso-position-vertical:absolute;mso-position-vertical-relative:text;mso-height-percent:0;mso-height-relative:margin;v-text-anchor:top" o:gfxdata="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" fillcolor="white [3201]" strokeweight=".5pt">
+              <v:shape w14:anchorId="2B49D041" id="Text Box 23" o:spid="_x0000_s1031" type="#_x0000_t202" style="position:absolute;margin-left:-31.5pt;margin-top:427.25pt;width:148.5pt;height:45.75pt;z-index:251686912;visibility:visible;mso-wrap-style:square;mso-width-percent:0;mso-height-percent:0;mso-wrap-distance-left:9pt;mso-wrap-distance-top:0;mso-wrap-distance-right:9pt;mso-wrap-distance-bottom:0;mso-position-horizontal:absolute;mso-position-horizontal-relative:text;mso-position-vertical:absolute;mso-position-vertical-relative:text;mso-width-percent:0;mso-height-percent:0;mso-width-relative:margin;mso-height-relative:margin;v-text-anchor:top" o:gfxdata="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" fillcolor="white [3201]" strokeweight=".5pt">
                 <v:textbox>
                   <w:txbxContent>
                     <w:p>
                       <w:r>
-                        <w:t>The task details panel</w:t>
+                        <w:t>Set a task to complete, and then calls the sync method.</w:t>
                       </w:r>
                     </w:p>
                   </w:txbxContent>
@@ -8335,10 +8349,10 @@
         </w:numPr>
         <w:ind w:firstLine="720"/>
       </w:pPr>
-      <w:bookmarkStart w:id="82" w:name="_Toc433896339"/>
-      <w:bookmarkStart w:id="83" w:name="_Toc433896362"/>
-      <w:bookmarkStart w:id="84" w:name="_Toc433896384"/>
-      <w:bookmarkStart w:id="85" w:name="_Toc436321147"/>
+      <w:bookmarkStart w:id="81" w:name="_Toc433896339"/>
+      <w:bookmarkStart w:id="82" w:name="_Toc433896362"/>
+      <w:bookmarkStart w:id="83" w:name="_Toc433896384"/>
+      <w:bookmarkStart w:id="84" w:name="_Toc436321147"/>
       <w:r>
         <w:lastRenderedPageBreak/>
         <w:t xml:space="preserve">3.2.12 </w:t>
@@ -8346,35 +8360,45 @@
       <w:r>
         <w:t>Editor</w:t>
       </w:r>
+      <w:bookmarkEnd w:id="81"/>
       <w:bookmarkEnd w:id="82"/>
       <w:bookmarkEnd w:id="83"/>
       <w:bookmarkEnd w:id="84"/>
-      <w:bookmarkEnd w:id="85"/>
-    </w:p>
-    <w:p>
-      <w:r>
-        <w:t xml:space="preserve">The editor window allows users to edit task details which are populated with data from the database or local files. When you press submit your changes will synchronise with the server, however if you’re in offline mode the changes will be saved to local storage and sync to the database as soon possible. You can also set the completion of the task, using the radio buttons. The current selection is retrieved from the database.  </w:t>
-      </w:r>
-    </w:p>
-    <w:p>
+    </w:p>
+    <w:p>
+      <w:r>
+        <w:t xml:space="preserve">The editor window allows users to edit task details </w:t>
+      </w:r>
+      <w:r>
+        <w:t xml:space="preserve">which are populated with data from that ArrayList which stores all information about the tasks within the Java application. If the Java application is in offline mode then the information is saved to local storage via text file. </w:t>
+      </w:r>
+    </w:p>
+    <w:p/>
+    <w:p>
+      <w:pPr>
+        <w:rPr>
+          <w:sz w:val="24"/>
+        </w:rPr>
+      </w:pPr>
       <w:r>
         <w:rPr>
           <w:noProof/>
+          <w:sz w:val="24"/>
           <w:lang w:eastAsia="en-GB"/>
         </w:rPr>
         <w:drawing>
-          <wp:anchor distT="0" distB="0" distL="114300" distR="114300" simplePos="0" relativeHeight="251694080" behindDoc="0" locked="0" layoutInCell="1" allowOverlap="1" wp14:anchorId="26426238" wp14:editId="5BBEB950">
+          <wp:anchor distT="0" distB="0" distL="114300" distR="114300" simplePos="0" relativeHeight="251697152" behindDoc="1" locked="0" layoutInCell="1" allowOverlap="1" wp14:anchorId="123FC6AB" wp14:editId="33B53C0E">
             <wp:simplePos x="0" y="0"/>
-            <wp:positionH relativeFrom="margin">
-              <wp:align>right</wp:align>
+            <wp:positionH relativeFrom="column">
+              <wp:posOffset>-9525</wp:posOffset>
             </wp:positionH>
             <wp:positionV relativeFrom="paragraph">
-              <wp:posOffset>387350</wp:posOffset>
+              <wp:posOffset>311150</wp:posOffset>
             </wp:positionV>
-            <wp:extent cx="5731510" cy="3593465"/>
-            <wp:effectExtent l="0" t="0" r="2540" b="6985"/>
-            <wp:wrapSquare wrapText="bothSides"/>
-            <wp:docPr id="32" name="Picture 32"/>
+            <wp:extent cx="5731510" cy="3166110"/>
+            <wp:effectExtent l="0" t="0" r="2540" b="0"/>
+            <wp:wrapNone/>
+            <wp:docPr id="37" name="Picture 37"/>
             <wp:cNvGraphicFramePr>
               <a:graphicFrameLocks xmlns:a="http://schemas.openxmlformats.org/drawingml/2006/main" noChangeAspect="1"/>
             </wp:cNvGraphicFramePr>
@@ -8382,7 +8406,7 @@
               <a:graphicData uri="http://schemas.openxmlformats.org/drawingml/2006/picture">
                 <pic:pic xmlns:pic="http://schemas.openxmlformats.org/drawingml/2006/picture">
                   <pic:nvPicPr>
-                    <pic:cNvPr id="30" name="Tester_Editor_draft_1.1.PNG"/>
+                    <pic:cNvPr id="37" name="task editor panel.PNG"/>
                     <pic:cNvPicPr/>
                   </pic:nvPicPr>
                   <pic:blipFill>
@@ -8400,7 +8424,7 @@
                   <pic:spPr>
                     <a:xfrm>
                       <a:off x="0" y="0"/>
-                      <a:ext cx="5731510" cy="3593465"/>
+                      <a:ext cx="5731510" cy="3166110"/>
                     </a:xfrm>
                     <a:prstGeom prst="rect">
                       <a:avLst/>
@@ -8409,20 +8433,15 @@
                 </pic:pic>
               </a:graphicData>
             </a:graphic>
-            <wp14:sizeRelH relativeFrom="margin">
+            <wp14:sizeRelH relativeFrom="page">
               <wp14:pctWidth>0</wp14:pctWidth>
             </wp14:sizeRelH>
+            <wp14:sizeRelV relativeFrom="page">
+              <wp14:pctHeight>0</wp14:pctHeight>
+            </wp14:sizeRelV>
           </wp:anchor>
         </w:drawing>
       </w:r>
-    </w:p>
-    <w:p/>
-    <w:p>
-      <w:pPr>
-        <w:rPr>
-          <w:sz w:val="24"/>
-        </w:rPr>
-      </w:pPr>
     </w:p>
     <w:p>
       <w:pPr>
@@ -8450,7 +8469,7 @@
           <w:szCs w:val="22"/>
         </w:rPr>
       </w:pPr>
-      <w:bookmarkStart w:id="86" w:name="_Toc436321148"/>
+      <w:bookmarkStart w:id="85" w:name="_Toc436321148"/>
       <w:r>
         <w:lastRenderedPageBreak/>
         <w:t xml:space="preserve">4.0 </w:t>
@@ -8458,7 +8477,7 @@
       <w:r>
         <w:t>Significant Classes and Component Description</w:t>
       </w:r>
-      <w:bookmarkEnd w:id="86"/>
+      <w:bookmarkEnd w:id="85"/>
     </w:p>
     <w:p>
       <w:pPr>
@@ -8469,11 +8488,11 @@
         </w:numPr>
         <w:ind w:left="720"/>
       </w:pPr>
-      <w:bookmarkStart w:id="87" w:name="_Toc436321149"/>
+      <w:bookmarkStart w:id="86" w:name="_Toc436321149"/>
       <w:r>
         <w:t>4.1 MainFrame.java</w:t>
       </w:r>
-      <w:bookmarkEnd w:id="87"/>
+      <w:bookmarkEnd w:id="86"/>
     </w:p>
     <w:p>
       <w:r>
@@ -8511,20 +8530,11 @@
         </w:numPr>
         <w:ind w:left="720"/>
       </w:pPr>
-      <w:bookmarkStart w:id="88" w:name="_Toc436321150"/>
-      <w:r>
-        <w:t>4.2</w:t>
-      </w:r>
-      <w:r>
-        <w:t xml:space="preserve"> </w:t>
-      </w:r>
-      <w:r>
-        <w:t>Load</w:t>
-      </w:r>
-      <w:r>
-        <w:t>.java</w:t>
-      </w:r>
-      <w:bookmarkEnd w:id="88"/>
+      <w:bookmarkStart w:id="87" w:name="_Toc436321150"/>
+      <w:r>
+        <w:t>4.2 Load.java</w:t>
+      </w:r>
+      <w:bookmarkEnd w:id="87"/>
     </w:p>
     <w:p>
       <w:r>
@@ -8554,11 +8564,9 @@
       <w:r>
         <w:t xml:space="preserve">starts, it loads all the tasks currently stored in local storage into the java application and are stored as Task Objects in an </w:t>
       </w:r>
-      <w:proofErr w:type="spellStart"/>
-      <w:r>
-        <w:t>arrayList</w:t>
-      </w:r>
-      <w:proofErr w:type="spellEnd"/>
+      <w:r>
+        <w:t>ArrayList</w:t>
+      </w:r>
       <w:r>
         <w:t>. This is used to save the tasks from the database into local storage, on the user's computer. Tasks are saved before editing, after the task has been edited and every five minutes, to ensure that the tasker system is always updated.</w:t>
       </w:r>
@@ -8613,17 +8621,11 @@
         </w:numPr>
         <w:ind w:left="720"/>
       </w:pPr>
-      <w:bookmarkStart w:id="89" w:name="_Toc436321151"/>
-      <w:r>
-        <w:t>4.</w:t>
-      </w:r>
-      <w:r>
-        <w:t>3 Task</w:t>
-      </w:r>
-      <w:r>
-        <w:t>.java</w:t>
-      </w:r>
-      <w:bookmarkEnd w:id="89"/>
+      <w:bookmarkStart w:id="88" w:name="_Toc436321151"/>
+      <w:r>
+        <w:t>4.3 Task.java</w:t>
+      </w:r>
+      <w:bookmarkEnd w:id="88"/>
     </w:p>
     <w:p>
       <w:r>
@@ -8658,17 +8660,11 @@
         </w:numPr>
         <w:ind w:left="720"/>
       </w:pPr>
-      <w:bookmarkStart w:id="90" w:name="_Toc436321152"/>
-      <w:r>
-        <w:t>4.</w:t>
-      </w:r>
-      <w:r>
-        <w:t>4 DatabaseConnect</w:t>
-      </w:r>
-      <w:r>
-        <w:t>.java</w:t>
-      </w:r>
-      <w:bookmarkEnd w:id="90"/>
+      <w:bookmarkStart w:id="89" w:name="_Toc436321152"/>
+      <w:r>
+        <w:t>4.4 DatabaseConnect.java</w:t>
+      </w:r>
+      <w:bookmarkEnd w:id="89"/>
     </w:p>
     <w:p>
       <w:r>
@@ -8730,18 +8726,12 @@
         </w:numPr>
         <w:ind w:left="720"/>
       </w:pPr>
-      <w:bookmarkStart w:id="91" w:name="_Toc436321153"/>
+      <w:bookmarkStart w:id="90" w:name="_Toc436321153"/>
       <w:r>
         <w:lastRenderedPageBreak/>
-        <w:t>4.</w:t>
-      </w:r>
-      <w:r>
-        <w:t>5 TaskerLogin</w:t>
-      </w:r>
-      <w:r>
-        <w:t>.java</w:t>
-      </w:r>
-      <w:bookmarkEnd w:id="91"/>
+        <w:t>4.5 TaskerLogin.java</w:t>
+      </w:r>
+      <w:bookmarkEnd w:id="90"/>
     </w:p>
     <w:p>
       <w:r>
@@ -8808,17 +8798,11 @@
         </w:numPr>
         <w:ind w:left="720"/>
       </w:pPr>
-      <w:bookmarkStart w:id="92" w:name="_Toc436321154"/>
-      <w:r>
-        <w:t>4.</w:t>
-      </w:r>
-      <w:r>
-        <w:t>6 TaskerPage</w:t>
-      </w:r>
-      <w:r>
-        <w:t>.java</w:t>
-      </w:r>
-      <w:bookmarkEnd w:id="92"/>
+      <w:bookmarkStart w:id="91" w:name="_Toc436321154"/>
+      <w:r>
+        <w:t>4.6 TaskerPage.java</w:t>
+      </w:r>
+      <w:bookmarkEnd w:id="91"/>
     </w:p>
     <w:p>
       <w:r>
@@ -8838,11 +8822,9 @@
       <w:r>
         <w:t xml:space="preserve">This class displays all the information of all tasks. The information is displayed in a table and when a task is selected </w:t>
       </w:r>
-      <w:proofErr w:type="gramStart"/>
-      <w:r>
-        <w:t>it’s</w:t>
-      </w:r>
-      <w:proofErr w:type="gramEnd"/>
+      <w:r>
+        <w:t>its</w:t>
+      </w:r>
       <w:r>
         <w:t xml:space="preserve"> full description will be displayed next to it in a panel. The user also has the ability to search the table, to help find a specific task. Once a task has been selected the user can press a button below the full task description to edit the task.</w:t>
       </w:r>
@@ -8866,17 +8848,11 @@
         </w:numPr>
         <w:ind w:left="720"/>
       </w:pPr>
-      <w:bookmarkStart w:id="93" w:name="_Toc436321155"/>
-      <w:r>
-        <w:t>4.</w:t>
-      </w:r>
-      <w:r>
-        <w:t>7 TaskerEditor</w:t>
-      </w:r>
-      <w:r>
-        <w:t>.java</w:t>
-      </w:r>
-      <w:bookmarkEnd w:id="93"/>
+      <w:bookmarkStart w:id="92" w:name="_Toc436321155"/>
+      <w:r>
+        <w:t>4.7 TaskerEditor.java</w:t>
+      </w:r>
+      <w:bookmarkEnd w:id="92"/>
     </w:p>
     <w:p>
       <w:r>
@@ -9011,12 +8987,12 @@
           <w:numId w:val="0"/>
         </w:numPr>
       </w:pPr>
-      <w:bookmarkStart w:id="94" w:name="_Toc436321156"/>
+      <w:bookmarkStart w:id="93" w:name="_Toc436321156"/>
       <w:r>
         <w:lastRenderedPageBreak/>
         <w:t>5.0 Detailed Design</w:t>
       </w:r>
-      <w:bookmarkEnd w:id="94"/>
+      <w:bookmarkEnd w:id="93"/>
     </w:p>
     <w:p>
       <w:pPr>
@@ -9027,11 +9003,11 @@
         </w:numPr>
         <w:ind w:left="720"/>
       </w:pPr>
-      <w:bookmarkStart w:id="95" w:name="_Toc436321157"/>
+      <w:bookmarkStart w:id="94" w:name="_Toc436321157"/>
       <w:r>
         <w:t>5.1 Schema Design</w:t>
       </w:r>
-      <w:bookmarkEnd w:id="95"/>
+      <w:bookmarkEnd w:id="94"/>
     </w:p>
     <w:p>
       <w:proofErr w:type="gramStart"/>
@@ -9121,16 +9097,14 @@
       <w:r>
         <w:t xml:space="preserve">Within our Group Project we decided we needed to have two database tables, one for the members and one for the tasks. We chose to have two, one for the login which will be our members table, we will use the email address field as the username and the password field as the password to login. The other fields will be used to hold basic information and the Primary Key for a unique identifier. We decided to have all of the data types set to text apart from the ‘id’ which is set to </w:t>
       </w:r>
-      <w:proofErr w:type="spellStart"/>
-      <w:proofErr w:type="gramStart"/>
       <w:r>
         <w:t>int</w:t>
       </w:r>
-      <w:proofErr w:type="spellEnd"/>
+      <w:bookmarkStart w:id="95" w:name="_GoBack"/>
+      <w:bookmarkEnd w:id="95"/>
       <w:r>
         <w:t>(</w:t>
       </w:r>
-      <w:proofErr w:type="gramEnd"/>
       <w:r>
         <w:t xml:space="preserve">11) for simplicity. </w:t>
       </w:r>
@@ -9139,19 +9113,15 @@
       <w:r>
         <w:t xml:space="preserve">Our second and final database table is Tasks, this table will be used to store data about the set tasks which will be allocated to members from the members table. Again, all data types are set to varchar with various sizes for simplicity apart from the </w:t>
       </w:r>
-      <w:proofErr w:type="spellStart"/>
-      <w:r>
-        <w:t>TaskID</w:t>
-      </w:r>
-      <w:proofErr w:type="spellEnd"/>
+      <w:r>
+        <w:t>Task ID</w:t>
+      </w:r>
       <w:r>
         <w:t xml:space="preserve"> which is used to uniquely identify the Task given. We were going to have some data types set to Date, but decided not to and are going to use </w:t>
       </w:r>
-      <w:proofErr w:type="spellStart"/>
-      <w:r>
-        <w:t>javascript</w:t>
-      </w:r>
-      <w:proofErr w:type="spellEnd"/>
+      <w:r>
+        <w:t>JavaScript</w:t>
+      </w:r>
       <w:r>
         <w:t xml:space="preserve"> and various methods within java to validate the input so there is no room for error. </w:t>
       </w:r>
@@ -9927,7 +9897,7 @@
                 <w:bCs/>
                 <w:noProof/>
               </w:rPr>
-              <w:t>4</w:t>
+              <w:t>21</w:t>
             </w:r>
             <w:r>
               <w:rPr>
@@ -13791,6 +13761,7 @@
   <w:style w:type="character" w:default="1" w:styleId="DefaultParagraphFont">
     <w:name w:val="Default Paragraph Font"/>
     <w:uiPriority w:val="1"/>
+    <w:semiHidden/>
     <w:unhideWhenUsed/>
   </w:style>
   <w:style w:type="table" w:default="1" w:styleId="TableNormal">
@@ -14248,7 +14219,7 @@
     <w:charset w:val="00"/>
     <w:family w:val="modern"/>
     <w:pitch w:val="fixed"/>
-    <w:sig w:usb0="E0002EFF" w:usb1="C0007843" w:usb2="00000009" w:usb3="00000000" w:csb0="000001FF" w:csb1="00000000"/>
+    <w:sig w:usb0="E0002AFF" w:usb1="C0007843" w:usb2="00000009" w:usb3="00000000" w:csb0="000001FF" w:csb1="00000000"/>
   </w:font>
   <w:font w:name="Wingdings">
     <w:panose1 w:val="05000000000000000000"/>
@@ -14298,6 +14269,7 @@
     <w:rsid w:val="00AF4BD7"/>
     <w:rsid w:val="00AF7F76"/>
     <w:rsid w:val="00D96EF2"/>
+    <w:rsid w:val="00E150A2"/>
     <w:rsid w:val="00F25033"/>
   </w:rsids>
   <m:mathPr>
@@ -15074,7 +15046,7 @@
 </file>
 
 <file path=customXml/itemProps1.xml><?xml version="1.0" encoding="utf-8"?>
-<ds:datastoreItem xmlns:ds="http://schemas.openxmlformats.org/officeDocument/2006/customXml" ds:itemID="{B942177D-8591-46BB-8FD1-528A4B577381}">
+<ds:datastoreItem xmlns:ds="http://schemas.openxmlformats.org/officeDocument/2006/customXml" ds:itemID="{7C2623A8-F1D0-4112-9369-3C10762EBD73}">
   <ds:schemaRefs>
     <ds:schemaRef ds:uri="http://schemas.openxmlformats.org/officeDocument/2006/bibliography"/>
   </ds:schemaRefs>

</xml_diff>